<commit_message>
Updated the manual to 1.0.1.
Also, now the PDF has markers to make it easier to check.
</commit_message>
<xml_diff>
--- a/rpfm_manual.docx
+++ b/rpfm_manual.docx
@@ -94,15 +94,13 @@
         <w:rPr>
           <w:lang w:val="en-GB"/>
         </w:rPr>
-        <w:t xml:space="preserve">Version </w:t>
-      </w:r>
-      <w:bookmarkStart w:id="0" w:name="_GoBack"/>
-      <w:bookmarkEnd w:id="0"/>
-      <w:r>
-        <w:rPr>
-          <w:lang w:val="en-GB"/>
-        </w:rPr>
-        <w:t>1.0</w:t>
+        <w:t>Version 1.0</w:t>
+      </w:r>
+      <w:r>
+        <w:rPr>
+          <w:lang w:val="en-GB"/>
+        </w:rPr>
+        <w:t>.1</w:t>
       </w:r>
       <w:r>
         <w:rPr>
@@ -320,10 +318,10 @@
           <w:noProof/>
         </w:rPr>
         <w:drawing>
-          <wp:inline distT="0" distB="0" distL="0" distR="0" wp14:anchorId="45F901DF" wp14:editId="20D1088C">
-            <wp:extent cx="5400040" cy="3008630"/>
-            <wp:effectExtent l="0" t="0" r="0" b="1270"/>
-            <wp:docPr id="19" name="Imagen 19"/>
+          <wp:inline distT="0" distB="0" distL="0" distR="0" wp14:anchorId="6F22D24C" wp14:editId="0E0DFE66">
+            <wp:extent cx="5400040" cy="3145155"/>
+            <wp:effectExtent l="0" t="0" r="0" b="0"/>
+            <wp:docPr id="3" name="Imagen 3"/>
             <wp:cNvGraphicFramePr>
               <a:graphicFrameLocks xmlns:a="http://schemas.openxmlformats.org/drawingml/2006/main" noChangeAspect="1"/>
             </wp:cNvGraphicFramePr>
@@ -343,7 +341,7 @@
                   <pic:spPr>
                     <a:xfrm>
                       <a:off x="0" y="0"/>
-                      <a:ext cx="5400040" cy="3008630"/>
+                      <a:ext cx="5400040" cy="3145155"/>
                     </a:xfrm>
                     <a:prstGeom prst="rect">
                       <a:avLst/>
@@ -492,11 +490,6 @@
       </w:r>
     </w:p>
     <w:p>
-      <w:pPr>
-        <w:rPr>
-          <w:lang w:val="en-GB"/>
-        </w:rPr>
-      </w:pPr>
       <w:r>
         <w:rPr>
           <w:lang w:val="en-GB"/>
@@ -515,10 +508,10 @@
           <w:noProof/>
         </w:rPr>
         <w:drawing>
-          <wp:inline distT="0" distB="0" distL="0" distR="0" wp14:anchorId="2D5018E3" wp14:editId="02A6AB3D">
-            <wp:extent cx="5400040" cy="3008630"/>
-            <wp:effectExtent l="0" t="0" r="0" b="1270"/>
-            <wp:docPr id="20" name="Imagen 20"/>
+          <wp:inline distT="0" distB="0" distL="0" distR="0" wp14:anchorId="06AF3481" wp14:editId="2D354581">
+            <wp:extent cx="5400040" cy="3145155"/>
+            <wp:effectExtent l="0" t="0" r="0" b="0"/>
+            <wp:docPr id="2" name="Imagen 2"/>
             <wp:cNvGraphicFramePr>
               <a:graphicFrameLocks xmlns:a="http://schemas.openxmlformats.org/drawingml/2006/main" noChangeAspect="1"/>
             </wp:cNvGraphicFramePr>
@@ -538,7 +531,7 @@
                   <pic:spPr>
                     <a:xfrm>
                       <a:off x="0" y="0"/>
-                      <a:ext cx="5400040" cy="3008630"/>
+                      <a:ext cx="5400040" cy="3145155"/>
                     </a:xfrm>
                     <a:prstGeom prst="rect">
                       <a:avLst/>
@@ -683,13 +676,12 @@
         </w:rPr>
         <w:t xml:space="preserve"> for this tutorial.</w:t>
       </w:r>
-    </w:p>
-    <w:p>
-      <w:pPr>
-        <w:rPr>
-          <w:lang w:val="en-GB"/>
-        </w:rPr>
-      </w:pPr>
+      <w:r>
+        <w:rPr>
+          <w:lang w:val="en-GB"/>
+        </w:rPr>
+        <w:t xml:space="preserve"> </w:t>
+      </w:r>
       <w:r>
         <w:rPr>
           <w:lang w:val="en-GB"/>
@@ -756,24 +748,11 @@
           <w:lang w:val="en-GB"/>
         </w:rPr>
       </w:pPr>
-    </w:p>
-    <w:p>
-      <w:pPr>
-        <w:rPr>
-          <w:lang w:val="en-GB"/>
-        </w:rPr>
-      </w:pPr>
-    </w:p>
-    <w:p>
-      <w:pPr>
-        <w:rPr>
-          <w:lang w:val="en-GB"/>
-        </w:rPr>
-      </w:pPr>
-      <w:r>
-        <w:rPr>
-          <w:lang w:val="en-GB"/>
-        </w:rPr>
+      <w:r>
+        <w:rPr>
+          <w:lang w:val="en-GB"/>
+        </w:rPr>
+        <w:lastRenderedPageBreak/>
         <w:t>And finally, the “</w:t>
       </w:r>
       <w:r>
@@ -816,10 +795,10 @@
           <w:noProof/>
         </w:rPr>
         <w:drawing>
-          <wp:inline distT="0" distB="0" distL="0" distR="0" wp14:anchorId="6695B17F" wp14:editId="70EBA2D1">
+          <wp:inline distT="0" distB="0" distL="0" distR="0" wp14:anchorId="3A89B1B2" wp14:editId="31C2773D">
             <wp:extent cx="5400040" cy="3587115"/>
             <wp:effectExtent l="0" t="0" r="0" b="0"/>
-            <wp:docPr id="22" name="Imagen 22"/>
+            <wp:docPr id="4" name="Imagen 4"/>
             <wp:cNvGraphicFramePr>
               <a:graphicFrameLocks xmlns:a="http://schemas.openxmlformats.org/drawingml/2006/main" noChangeAspect="1"/>
             </wp:cNvGraphicFramePr>
@@ -978,7 +957,19 @@
         <w:rPr>
           <w:lang w:val="en-GB"/>
         </w:rPr>
-        <w:t xml:space="preserve"> new updates should continue to work with the same settings/shortcuts, updating them</w:t>
+        <w:t xml:space="preserve"> new updates should continue to work with the same settings/shortcuts</w:t>
+      </w:r>
+      <w:r>
+        <w:rPr>
+          <w:lang w:val="en-GB"/>
+        </w:rPr>
+        <w:t xml:space="preserve"> (as long as new big things aren’t added)</w:t>
+      </w:r>
+      <w:r>
+        <w:rPr>
+          <w:lang w:val="en-GB"/>
+        </w:rPr>
+        <w:t>, updating them</w:t>
       </w:r>
       <w:r>
         <w:rPr>
@@ -2035,10 +2026,10 @@
           <w:noProof/>
         </w:rPr>
         <w:drawing>
-          <wp:inline distT="0" distB="0" distL="0" distR="0" wp14:anchorId="598D7C6F" wp14:editId="42444F09">
+          <wp:inline distT="0" distB="0" distL="0" distR="0" wp14:anchorId="0A8D46CC" wp14:editId="413EF7D7">
             <wp:extent cx="5400040" cy="2117090"/>
             <wp:effectExtent l="0" t="0" r="0" b="0"/>
-            <wp:docPr id="26" name="Imagen 26"/>
+            <wp:docPr id="5" name="Imagen 5"/>
             <wp:cNvGraphicFramePr>
               <a:graphicFrameLocks xmlns:a="http://schemas.openxmlformats.org/drawingml/2006/main" noChangeAspect="1"/>
             </wp:cNvGraphicFramePr>
@@ -2070,6 +2061,8 @@
           </wp:inline>
         </w:drawing>
       </w:r>
+      <w:bookmarkStart w:id="0" w:name="_GoBack"/>
+      <w:bookmarkEnd w:id="0"/>
       <w:r>
         <w:rPr>
           <w:lang w:val="en-GB"/>
@@ -2098,96 +2091,32 @@
         <w:rPr>
           <w:lang w:val="en-GB"/>
         </w:rPr>
-        <w:t xml:space="preserve">", used in Warhammer 1&amp;2 for creating siege maps that the AI can handle. </w:t>
-      </w:r>
-      <w:r>
-        <w:rPr>
-          <w:lang w:val="en-GB"/>
-        </w:rPr>
-        <w:t>T</w:t>
-      </w:r>
-      <w:r>
-        <w:rPr>
-          <w:lang w:val="en-GB"/>
-        </w:rPr>
-        <w:t xml:space="preserve">hen we have </w:t>
-      </w:r>
-      <w:r>
-        <w:rPr>
-          <w:lang w:val="en-GB"/>
-        </w:rPr>
-        <w:t>“</w:t>
-      </w:r>
-      <w:r>
-        <w:rPr>
-          <w:b/>
-          <w:i/>
-          <w:lang w:val="en-GB"/>
-        </w:rPr>
-        <w:t>Create Prefab</w:t>
-      </w:r>
-      <w:r>
-        <w:rPr>
-          <w:lang w:val="en-GB"/>
-        </w:rPr>
-        <w:t>”</w:t>
-      </w:r>
-      <w:r>
-        <w:rPr>
-          <w:lang w:val="en-GB"/>
-        </w:rPr>
-        <w:t xml:space="preserve">, that you can forget for now, because despite </w:t>
-      </w:r>
-      <w:proofErr w:type="spellStart"/>
-      <w:r>
-        <w:rPr>
-          <w:lang w:val="en-GB"/>
-        </w:rPr>
-        <w:t>Z</w:t>
-      </w:r>
-      <w:r>
-        <w:rPr>
-          <w:lang w:val="en-GB"/>
-        </w:rPr>
-        <w:t>oidberg</w:t>
-      </w:r>
-      <w:r>
-        <w:rPr>
-          <w:lang w:val="en-GB"/>
-        </w:rPr>
-        <w:t>’</w:t>
-      </w:r>
-      <w:r>
-        <w:rPr>
-          <w:lang w:val="en-GB"/>
-        </w:rPr>
-        <w:t>s</w:t>
-      </w:r>
-      <w:proofErr w:type="spellEnd"/>
-      <w:r>
-        <w:rPr>
-          <w:lang w:val="en-GB"/>
-        </w:rPr>
-        <w:t xml:space="preserve"> best efforts to make me finish it, it doesn't work yet.</w:t>
-      </w:r>
-      <w:r>
-        <w:rPr>
-          <w:lang w:val="en-GB"/>
-        </w:rPr>
-        <w:t xml:space="preserve"> </w:t>
-      </w:r>
-    </w:p>
-    <w:p>
-      <w:pPr>
-        <w:rPr>
-          <w:lang w:val="en-GB"/>
-        </w:rPr>
-      </w:pPr>
-      <w:r>
-        <w:rPr>
-          <w:lang w:val="en-GB"/>
-        </w:rPr>
-        <w:t>And finally, we have “</w:t>
+        <w:t>", used in Warhammer 1&amp;2 for creating siege maps that the AI can handle</w:t>
+      </w:r>
+      <w:r>
+        <w:rPr>
+          <w:lang w:val="en-GB"/>
+        </w:rPr>
+        <w:t>.</w:t>
+      </w:r>
+    </w:p>
+    <w:p>
+      <w:pPr>
+        <w:rPr>
+          <w:lang w:val="en-GB"/>
+        </w:rPr>
+      </w:pPr>
+      <w:r>
+        <w:rPr>
+          <w:lang w:val="en-GB"/>
+        </w:rPr>
+        <w:t>Also</w:t>
+      </w:r>
+      <w:r>
+        <w:rPr>
+          <w:lang w:val="en-GB"/>
+        </w:rPr>
+        <w:t>, we have “</w:t>
       </w:r>
       <w:r>
         <w:rPr>

</xml_diff>

<commit_message>
Updated manual to 1.2
</commit_message>
<xml_diff>
--- a/rpfm_manual.docx
+++ b/rpfm_manual.docx
@@ -100,7 +100,7 @@
         <w:rPr>
           <w:lang w:val="en-GB"/>
         </w:rPr>
-        <w:t>1</w:t>
+        <w:t>2</w:t>
       </w:r>
       <w:r>
         <w:rPr>
@@ -117,8 +117,6 @@
           <w:t>https://github.com/Frodo45127/rpfm</w:t>
         </w:r>
       </w:hyperlink>
-      <w:bookmarkStart w:id="0" w:name="_GoBack"/>
-      <w:bookmarkEnd w:id="0"/>
     </w:p>
     <w:p>
       <w:pPr>
@@ -299,10 +297,10 @@
           <w:noProof/>
         </w:rPr>
         <w:drawing>
-          <wp:inline distT="0" distB="0" distL="0" distR="0" wp14:anchorId="6F22D24C" wp14:editId="0E0DFE66">
-            <wp:extent cx="5400040" cy="3145155"/>
+          <wp:inline distT="0" distB="0" distL="0" distR="0" wp14:anchorId="7F5E7E50" wp14:editId="7CC144F1">
+            <wp:extent cx="5400040" cy="3303270"/>
             <wp:effectExtent l="0" t="0" r="0" b="0"/>
-            <wp:docPr id="3" name="Imagen 3"/>
+            <wp:docPr id="13" name="Imagen 13"/>
             <wp:cNvGraphicFramePr>
               <a:graphicFrameLocks xmlns:a="http://schemas.openxmlformats.org/drawingml/2006/main" noChangeAspect="1"/>
             </wp:cNvGraphicFramePr>
@@ -322,7 +320,7 @@
                   <pic:spPr>
                     <a:xfrm>
                       <a:off x="0" y="0"/>
-                      <a:ext cx="5400040" cy="3145155"/>
+                      <a:ext cx="5400040" cy="3303270"/>
                     </a:xfrm>
                     <a:prstGeom prst="rect">
                       <a:avLst/>
@@ -345,6 +343,7 @@
         <w:rPr>
           <w:lang w:val="en-GB"/>
         </w:rPr>
+        <w:lastRenderedPageBreak/>
         <w:t xml:space="preserve">After the first start, we need to go to </w:t>
       </w:r>
       <w:r>
@@ -437,14 +436,7 @@
         <w:rPr>
           <w:lang w:val="en-GB"/>
         </w:rPr>
-        <w:t xml:space="preserve"> and their data will be stored. We'll </w:t>
-      </w:r>
-      <w:r>
-        <w:rPr>
-          <w:lang w:val="en-GB"/>
-        </w:rPr>
-        <w:lastRenderedPageBreak/>
-        <w:t xml:space="preserve">see later in the tutorial what this </w:t>
+        <w:t xml:space="preserve"> and their data will be stored. We'll see later in the tutorial what this </w:t>
       </w:r>
       <w:r>
         <w:rPr>
@@ -479,6 +471,7 @@
     <w:p>
       <w:pPr>
         <w:rPr>
+          <w:noProof/>
           <w:lang w:val="en-GB"/>
         </w:rPr>
       </w:pPr>
@@ -495,15 +488,20 @@
         </w:rPr>
         <w:t xml:space="preserve"> </w:t>
       </w:r>
+    </w:p>
+    <w:p>
+      <w:pPr>
+        <w:jc w:val="center"/>
+      </w:pPr>
       <w:r>
         <w:rPr>
           <w:noProof/>
         </w:rPr>
         <w:drawing>
-          <wp:inline distT="0" distB="0" distL="0" distR="0" wp14:anchorId="06AF3481" wp14:editId="2D354581">
-            <wp:extent cx="5400040" cy="3145155"/>
-            <wp:effectExtent l="0" t="0" r="0" b="0"/>
-            <wp:docPr id="2" name="Imagen 2"/>
+          <wp:inline distT="0" distB="0" distL="0" distR="0" wp14:anchorId="4F859668" wp14:editId="2E2C728D">
+            <wp:extent cx="5138447" cy="3143250"/>
+            <wp:effectExtent l="0" t="0" r="5080" b="0"/>
+            <wp:docPr id="14" name="Imagen 14"/>
             <wp:cNvGraphicFramePr>
               <a:graphicFrameLocks xmlns:a="http://schemas.openxmlformats.org/drawingml/2006/main" noChangeAspect="1"/>
             </wp:cNvGraphicFramePr>
@@ -523,7 +521,7 @@
                   <pic:spPr>
                     <a:xfrm>
                       <a:off x="0" y="0"/>
-                      <a:ext cx="5400040" cy="3145155"/>
+                      <a:ext cx="5162867" cy="3158188"/>
                     </a:xfrm>
                     <a:prstGeom prst="rect">
                       <a:avLst/>
@@ -689,6 +687,7 @@
     </w:p>
     <w:p>
       <w:pPr>
+        <w:jc w:val="center"/>
         <w:rPr>
           <w:lang w:val="en-GB"/>
         </w:rPr>
@@ -698,10 +697,10 @@
           <w:noProof/>
         </w:rPr>
         <w:drawing>
-          <wp:inline distT="0" distB="0" distL="0" distR="0" wp14:anchorId="1953E867" wp14:editId="65430BE5">
-            <wp:extent cx="5400040" cy="3008630"/>
-            <wp:effectExtent l="0" t="0" r="0" b="1270"/>
-            <wp:docPr id="21" name="Imagen 21"/>
+          <wp:inline distT="0" distB="0" distL="0" distR="0" wp14:anchorId="58DF4505" wp14:editId="305529F4">
+            <wp:extent cx="5076825" cy="3105555"/>
+            <wp:effectExtent l="0" t="0" r="0" b="0"/>
+            <wp:docPr id="15" name="Imagen 15"/>
             <wp:cNvGraphicFramePr>
               <a:graphicFrameLocks xmlns:a="http://schemas.openxmlformats.org/drawingml/2006/main" noChangeAspect="1"/>
             </wp:cNvGraphicFramePr>
@@ -721,7 +720,7 @@
                   <pic:spPr>
                     <a:xfrm>
                       <a:off x="0" y="0"/>
-                      <a:ext cx="5400040" cy="3008630"/>
+                      <a:ext cx="5213824" cy="3189359"/>
                     </a:xfrm>
                     <a:prstGeom prst="rect">
                       <a:avLst/>
@@ -737,6 +736,35 @@
     <w:p>
       <w:pPr>
         <w:rPr>
+          <w:u w:val="single"/>
+          <w:lang w:val="en-GB"/>
+        </w:rPr>
+      </w:pPr>
+      <w:r>
+        <w:rPr>
+          <w:lang w:val="en-GB"/>
+        </w:rPr>
+        <w:lastRenderedPageBreak/>
+        <w:t xml:space="preserve">One special setting is the </w:t>
+      </w:r>
+      <w:r>
+        <w:rPr>
+          <w:b/>
+          <w:i/>
+          <w:lang w:val="en-GB"/>
+        </w:rPr>
+        <w:t>“Use Dark Theme”</w:t>
+      </w:r>
+      <w:r>
+        <w:rPr>
+          <w:lang w:val="en-GB"/>
+        </w:rPr>
+        <w:t xml:space="preserve"> checkbox. That setting is only available in Windows. The Linux version uses the system’s Qt Theme instead.</w:t>
+      </w:r>
+    </w:p>
+    <w:p>
+      <w:pPr>
+        <w:rPr>
           <w:lang w:val="en-GB"/>
         </w:rPr>
       </w:pPr>
@@ -785,12 +813,11 @@
         <w:rPr>
           <w:noProof/>
         </w:rPr>
-        <w:lastRenderedPageBreak/>
         <w:drawing>
-          <wp:inline distT="0" distB="0" distL="0" distR="0" wp14:anchorId="3A89B1B2" wp14:editId="31C2773D">
+          <wp:inline distT="0" distB="0" distL="0" distR="0" wp14:anchorId="65B2FFB5" wp14:editId="6B46698E">
             <wp:extent cx="5400040" cy="3587115"/>
             <wp:effectExtent l="0" t="0" r="0" b="0"/>
-            <wp:docPr id="4" name="Imagen 4"/>
+            <wp:docPr id="17" name="Imagen 17"/>
             <wp:cNvGraphicFramePr>
               <a:graphicFrameLocks xmlns:a="http://schemas.openxmlformats.org/drawingml/2006/main" noChangeAspect="1"/>
             </wp:cNvGraphicFramePr>
@@ -1178,10 +1205,10 @@
           <w:noProof/>
         </w:rPr>
         <w:drawing>
-          <wp:inline distT="0" distB="0" distL="0" distR="0" wp14:anchorId="734B4355" wp14:editId="1C465C24">
+          <wp:inline distT="0" distB="0" distL="0" distR="0" wp14:anchorId="5C3754D1" wp14:editId="23246A79">
             <wp:extent cx="5400040" cy="2117090"/>
             <wp:effectExtent l="0" t="0" r="0" b="0"/>
-            <wp:docPr id="6" name="Imagen 6"/>
+            <wp:docPr id="18" name="Imagen 18"/>
             <wp:cNvGraphicFramePr>
               <a:graphicFrameLocks xmlns:a="http://schemas.openxmlformats.org/drawingml/2006/main" noChangeAspect="1"/>
             </wp:cNvGraphicFramePr>
@@ -1382,40 +1409,28 @@
         <w:rPr>
           <w:lang w:val="en-GB"/>
         </w:rPr>
-        <w:t>. Then we have "</w:t>
-      </w:r>
-      <w:r>
-        <w:rPr>
-          <w:b/>
-          <w:i/>
-          <w:lang w:val="en-GB"/>
-        </w:rPr>
-        <w:t>Change PackFile Type</w:t>
-      </w:r>
-      <w:r>
-        <w:rPr>
-          <w:lang w:val="en-GB"/>
-        </w:rPr>
-        <w:t>", where you can select the type of the currently open PackFile</w:t>
-      </w:r>
-      <w:r>
-        <w:rPr>
-          <w:lang w:val="en-GB"/>
-        </w:rPr>
-        <w:t>, and see some special configurations some PackFiles have, like if certain parts of the PackFile are encrypted</w:t>
-      </w:r>
-      <w:r>
-        <w:rPr>
-          <w:lang w:val="en-GB"/>
-        </w:rPr>
-        <w:t xml:space="preserve">. </w:t>
-      </w:r>
-      <w:r>
-        <w:rPr>
-          <w:lang w:val="en-GB"/>
-        </w:rPr>
-        <w:t xml:space="preserve">If the path of the selected game is configured in the settings, there will be two new submenus: </w:t>
-      </w:r>
+        <w:t>. Then we have</w:t>
+      </w:r>
+      <w:r>
+        <w:rPr>
+          <w:lang w:val="en-GB"/>
+        </w:rPr>
+        <w:t xml:space="preserve"> some extra actions:</w:t>
+      </w:r>
+    </w:p>
+    <w:p>
+      <w:pPr>
+        <w:pStyle w:val="Prrafodelista"/>
+        <w:numPr>
+          <w:ilvl w:val="0"/>
+          <w:numId w:val="2"/>
+        </w:numPr>
+        <w:rPr>
+          <w:b/>
+          <w:i/>
+          <w:lang w:val="en-GB"/>
+        </w:rPr>
+      </w:pPr>
       <w:r>
         <w:rPr>
           <w:b/>
@@ -1426,36 +1441,178 @@
       </w:r>
       <w:r>
         <w:rPr>
-          <w:lang w:val="en-GB"/>
-        </w:rPr>
-        <w:t xml:space="preserve"> and </w:t>
-      </w:r>
-      <w:r>
-        <w:rPr>
-          <w:b/>
-          <w:i/>
-          <w:lang w:val="en-GB"/>
-        </w:rPr>
-        <w:t>Open From Data</w:t>
-      </w:r>
-      <w:r>
-        <w:rPr>
-          <w:lang w:val="en-GB"/>
-        </w:rPr>
-        <w:t xml:space="preserve">. These submenus will contain shortcuts to open PackFiles from the /data folder of the game, and from /content, where workshop-downloaded PackFiles are. Keep in mind that the </w:t>
-      </w:r>
-      <w:r>
-        <w:rPr>
-          <w:b/>
-          <w:i/>
-          <w:lang w:val="en-GB"/>
-        </w:rPr>
-        <w:t>Open From Content</w:t>
-      </w:r>
-      <w:r>
-        <w:rPr>
-          <w:b/>
-          <w:i/>
+          <w:b/>
+          <w:i/>
+          <w:lang w:val="en-GB"/>
+        </w:rPr>
+        <w:t>…</w:t>
+      </w:r>
+      <w:r>
+        <w:rPr>
+          <w:b/>
+          <w:i/>
+          <w:lang w:val="en-GB"/>
+        </w:rPr>
+        <w:t>/</w:t>
+      </w:r>
+      <w:proofErr w:type="spellStart"/>
+      <w:proofErr w:type="gramStart"/>
+      <w:r>
+        <w:rPr>
+          <w:b/>
+          <w:i/>
+          <w:lang w:val="en-GB"/>
+        </w:rPr>
+        <w:t>xxx.pack</w:t>
+      </w:r>
+      <w:proofErr w:type="spellEnd"/>
+      <w:proofErr w:type="gramEnd"/>
+      <w:r>
+        <w:rPr>
+          <w:b/>
+          <w:i/>
+          <w:lang w:val="en-GB"/>
+        </w:rPr>
+        <w:t xml:space="preserve">: </w:t>
+      </w:r>
+      <w:r>
+        <w:rPr>
+          <w:lang w:val="en-GB"/>
+        </w:rPr>
+        <w:t xml:space="preserve">Open the selected PackFile from the </w:t>
+      </w:r>
+      <w:r>
+        <w:rPr>
+          <w:i/>
+          <w:lang w:val="en-GB"/>
+        </w:rPr>
+        <w:t>“Content”</w:t>
+      </w:r>
+      <w:r>
+        <w:rPr>
+          <w:lang w:val="en-GB"/>
+        </w:rPr>
+        <w:t xml:space="preserve"> folder (Workshop mods) of the game.</w:t>
+      </w:r>
+      <w:r>
+        <w:rPr>
+          <w:lang w:val="en-GB"/>
+        </w:rPr>
+        <w:t xml:space="preserve"> Requires the </w:t>
+      </w:r>
+      <w:r>
+        <w:rPr>
+          <w:lang w:val="en-GB"/>
+        </w:rPr>
+        <w:t>game’s</w:t>
+      </w:r>
+      <w:r>
+        <w:rPr>
+          <w:lang w:val="en-GB"/>
+        </w:rPr>
+        <w:t xml:space="preserve"> path to be configured.</w:t>
+      </w:r>
+    </w:p>
+    <w:p>
+      <w:pPr>
+        <w:pStyle w:val="Prrafodelista"/>
+        <w:numPr>
+          <w:ilvl w:val="0"/>
+          <w:numId w:val="2"/>
+        </w:numPr>
+        <w:rPr>
+          <w:b/>
+          <w:i/>
+          <w:lang w:val="en-GB"/>
+        </w:rPr>
+      </w:pPr>
+      <w:r>
+        <w:rPr>
+          <w:b/>
+          <w:i/>
+          <w:lang w:val="en-GB"/>
+        </w:rPr>
+        <w:t xml:space="preserve">Open From </w:t>
+      </w:r>
+      <w:r>
+        <w:rPr>
+          <w:b/>
+          <w:i/>
+          <w:lang w:val="en-GB"/>
+        </w:rPr>
+        <w:t>Data</w:t>
+      </w:r>
+      <w:r>
+        <w:rPr>
+          <w:b/>
+          <w:i/>
+          <w:lang w:val="en-GB"/>
+        </w:rPr>
+        <w:t>…</w:t>
+      </w:r>
+      <w:r>
+        <w:rPr>
+          <w:b/>
+          <w:i/>
+          <w:lang w:val="en-GB"/>
+        </w:rPr>
+        <w:t>/</w:t>
+      </w:r>
+      <w:proofErr w:type="spellStart"/>
+      <w:proofErr w:type="gramStart"/>
+      <w:r>
+        <w:rPr>
+          <w:b/>
+          <w:i/>
+          <w:lang w:val="en-GB"/>
+        </w:rPr>
+        <w:t>xxx.pack</w:t>
+      </w:r>
+      <w:proofErr w:type="spellEnd"/>
+      <w:proofErr w:type="gramEnd"/>
+      <w:r>
+        <w:rPr>
+          <w:b/>
+          <w:i/>
+          <w:lang w:val="en-GB"/>
+        </w:rPr>
+        <w:t xml:space="preserve">: </w:t>
+      </w:r>
+      <w:r>
+        <w:rPr>
+          <w:lang w:val="en-GB"/>
+        </w:rPr>
+        <w:t xml:space="preserve">Open the selected PackFile from the </w:t>
+      </w:r>
+      <w:r>
+        <w:rPr>
+          <w:i/>
+          <w:lang w:val="en-GB"/>
+        </w:rPr>
+        <w:t>“</w:t>
+      </w:r>
+      <w:r>
+        <w:rPr>
+          <w:i/>
+          <w:lang w:val="en-GB"/>
+        </w:rPr>
+        <w:t>Data</w:t>
+      </w:r>
+      <w:r>
+        <w:rPr>
+          <w:i/>
+          <w:lang w:val="en-GB"/>
+        </w:rPr>
+        <w:t>”</w:t>
+      </w:r>
+      <w:r>
+        <w:rPr>
+          <w:lang w:val="en-GB"/>
+        </w:rPr>
+        <w:t xml:space="preserve"> folder of the game.</w:t>
+      </w:r>
+      <w:r>
+        <w:rPr>
           <w:lang w:val="en-GB"/>
         </w:rPr>
         <w:t xml:space="preserve"> </w:t>
@@ -1464,20 +1621,87 @@
         <w:rPr>
           <w:lang w:val="en-GB"/>
         </w:rPr>
-        <w:t>submenu will not appear if there have no mods downloaded/uploaded from the workshop.</w:t>
-      </w:r>
-    </w:p>
-    <w:p>
-      <w:pPr>
-        <w:rPr>
-          <w:lang w:val="en-GB"/>
-        </w:rPr>
-      </w:pPr>
-      <w:r>
-        <w:rPr>
-          <w:lang w:val="en-GB"/>
-        </w:rPr>
-        <w:t>For the types, for modding you’ll only want to use the “</w:t>
+        <w:t xml:space="preserve">Requires the </w:t>
+      </w:r>
+      <w:r>
+        <w:rPr>
+          <w:lang w:val="en-GB"/>
+        </w:rPr>
+        <w:t>game’s</w:t>
+      </w:r>
+      <w:r>
+        <w:rPr>
+          <w:lang w:val="en-GB"/>
+        </w:rPr>
+        <w:t xml:space="preserve"> path to be configured.</w:t>
+      </w:r>
+    </w:p>
+    <w:p>
+      <w:pPr>
+        <w:pStyle w:val="Prrafodelista"/>
+        <w:numPr>
+          <w:ilvl w:val="0"/>
+          <w:numId w:val="2"/>
+        </w:numPr>
+        <w:rPr>
+          <w:b/>
+          <w:i/>
+          <w:lang w:val="en-GB"/>
+        </w:rPr>
+      </w:pPr>
+      <w:r>
+        <w:rPr>
+          <w:b/>
+          <w:i/>
+          <w:lang w:val="en-GB"/>
+        </w:rPr>
+        <w:t>Load All CA PackFiles</w:t>
+      </w:r>
+      <w:r>
+        <w:rPr>
+          <w:b/>
+          <w:i/>
+          <w:lang w:val="en-GB"/>
+        </w:rPr>
+        <w:t xml:space="preserve">: </w:t>
+      </w:r>
+      <w:r>
+        <w:rPr>
+          <w:lang w:val="en-GB"/>
+        </w:rPr>
+        <w:t>Creates a fake PackFile in memory and tries to load into it all the data from every Vanilla PackFile of the game. Keep in mind that this takes a while and may fail to work with PackFile with any kind of encryption.</w:t>
+      </w:r>
+    </w:p>
+    <w:p>
+      <w:pPr>
+        <w:pStyle w:val="Prrafodelista"/>
+        <w:numPr>
+          <w:ilvl w:val="0"/>
+          <w:numId w:val="2"/>
+        </w:numPr>
+        <w:rPr>
+          <w:lang w:val="en-GB"/>
+        </w:rPr>
+      </w:pPr>
+      <w:r>
+        <w:rPr>
+          <w:b/>
+          <w:i/>
+          <w:lang w:val="en-GB"/>
+        </w:rPr>
+        <w:t xml:space="preserve">Change PackFile Type: </w:t>
+      </w:r>
+      <w:r>
+        <w:rPr>
+          <w:lang w:val="en-GB"/>
+        </w:rPr>
+        <w:t>Allows you to change the open PackFile’s Type and configure some options for it. About the types</w:t>
+      </w:r>
+      <w:r>
+        <w:rPr>
+          <w:lang w:val="en-GB"/>
+        </w:rPr>
+        <w:t>, for modding you’ll only want to use the “</w:t>
       </w:r>
       <w:r>
         <w:rPr>
@@ -1561,20 +1785,32 @@
         <w:rPr>
           <w:lang w:val="en-GB"/>
         </w:rPr>
-        <w:t>” is for weird or special PackFiles. Do not use it.</w:t>
-      </w:r>
-    </w:p>
-    <w:p>
-      <w:pPr>
-        <w:rPr>
-          <w:lang w:val="en-GB"/>
-        </w:rPr>
-      </w:pPr>
-      <w:r>
-        <w:rPr>
-          <w:lang w:val="en-GB"/>
-        </w:rPr>
-        <w:t>Something to remember is that, by default, RPFM doesn’t let you save a PackFile if it’s “</w:t>
+        <w:t>” is for weird or special PackFiles. Do not use it</w:t>
+      </w:r>
+      <w:r>
+        <w:rPr>
+          <w:lang w:val="en-GB"/>
+        </w:rPr>
+        <w:t>.</w:t>
+      </w:r>
+    </w:p>
+    <w:p>
+      <w:pPr>
+        <w:rPr>
+          <w:lang w:val="en-GB"/>
+        </w:rPr>
+      </w:pPr>
+      <w:r>
+        <w:rPr>
+          <w:lang w:val="en-GB"/>
+        </w:rPr>
+        <w:t xml:space="preserve">Something </w:t>
+      </w:r>
+      <w:r>
+        <w:rPr>
+          <w:lang w:val="en-GB"/>
+        </w:rPr>
+        <w:t>to remember is that, by default, RPFM doesn’t let you save a PackFile if it’s “</w:t>
       </w:r>
       <w:r>
         <w:rPr>
@@ -1755,6 +1991,7 @@
           <w:i/>
           <w:lang w:val="en-GB"/>
         </w:rPr>
+        <w:lastRenderedPageBreak/>
         <w:t>MyMods</w:t>
       </w:r>
       <w:proofErr w:type="spellEnd"/>
@@ -1764,9 +2001,17 @@
         </w:rPr>
         <w:t xml:space="preserve"> are a way to keep data organized when creating a mod. The system is almost a 1:1 clone of PFM's </w:t>
       </w:r>
+      <w:r>
+        <w:rPr>
+          <w:i/>
+          <w:lang w:val="en-GB"/>
+        </w:rPr>
+        <w:t>“</w:t>
+      </w:r>
       <w:proofErr w:type="spellStart"/>
       <w:r>
         <w:rPr>
+          <w:i/>
           <w:lang w:val="en-GB"/>
         </w:rPr>
         <w:t>MyMods</w:t>
@@ -1774,6 +2019,19 @@
       <w:proofErr w:type="spellEnd"/>
       <w:r>
         <w:rPr>
+          <w:i/>
+          <w:lang w:val="en-GB"/>
+        </w:rPr>
+        <w:t>”</w:t>
+      </w:r>
+      <w:r>
+        <w:rPr>
+          <w:lang w:val="en-GB"/>
+        </w:rPr>
+        <w:t xml:space="preserve"> feature</w:t>
+      </w:r>
+      <w:r>
+        <w:rPr>
           <w:lang w:val="en-GB"/>
         </w:rPr>
         <w:t xml:space="preserve"> so it should be easy to use for veterans</w:t>
@@ -1802,7 +2060,34 @@
         <w:rPr>
           <w:lang w:val="en-GB"/>
         </w:rPr>
-        <w:t xml:space="preserve">To those new with the concept, each MyMod has </w:t>
+        <w:t xml:space="preserve">To those new with the concept, each </w:t>
+      </w:r>
+      <w:r>
+        <w:rPr>
+          <w:i/>
+          <w:lang w:val="en-GB"/>
+        </w:rPr>
+        <w:t>“</w:t>
+      </w:r>
+      <w:r>
+        <w:rPr>
+          <w:i/>
+          <w:lang w:val="en-GB"/>
+        </w:rPr>
+        <w:t>MyMod</w:t>
+      </w:r>
+      <w:r>
+        <w:rPr>
+          <w:i/>
+          <w:lang w:val="en-GB"/>
+        </w:rPr>
+        <w:t>”</w:t>
+      </w:r>
+      <w:r>
+        <w:rPr>
+          <w:lang w:val="en-GB"/>
+        </w:rPr>
+        <w:t xml:space="preserve"> has </w:t>
       </w:r>
       <w:r>
         <w:rPr>
@@ -1838,14 +2123,7 @@
         <w:rPr>
           <w:lang w:val="en-GB"/>
         </w:rPr>
-        <w:t xml:space="preserve">. Each time you extract something from the PackFile, it’ll be automatically extracted in his folder, mirroring </w:t>
-      </w:r>
-      <w:r>
-        <w:rPr>
-          <w:lang w:val="en-GB"/>
-        </w:rPr>
-        <w:lastRenderedPageBreak/>
-        <w:t xml:space="preserve">the structure it has in the PackFile. For example, extracting a table will result in the table being extracted at </w:t>
+        <w:t xml:space="preserve">. Each time you extract something from the PackFile, it’ll be automatically extracted in his folder, mirroring the structure it has in the PackFile. For example, extracting a table will result in the table being extracted at </w:t>
       </w:r>
       <w:r>
         <w:rPr>
@@ -2089,11 +2367,25 @@
       </w:r>
       <w:r>
         <w:rPr>
+          <w:lang w:val="en-GB"/>
+        </w:rPr>
+        <w:t>“</w:t>
+      </w:r>
+      <w:r>
+        <w:rPr>
           <w:b/>
           <w:i/>
           <w:lang w:val="en-GB"/>
         </w:rPr>
         <w:t>MyMod/New MyMod</w:t>
+      </w:r>
+      <w:r>
+        <w:rPr>
+          <w:b/>
+          <w:i/>
+          <w:lang w:val="en-GB"/>
+        </w:rPr>
+        <w:t>”</w:t>
       </w:r>
       <w:r>
         <w:rPr>
@@ -2166,20 +2458,52 @@
         <w:rPr>
           <w:lang w:val="en-GB"/>
         </w:rPr>
-        <w:t>your new MyMod will be created and opened.</w:t>
-      </w:r>
-    </w:p>
-    <w:p>
-      <w:pPr>
-        <w:rPr>
-          <w:lang w:val="en-GB"/>
-        </w:rPr>
-      </w:pPr>
-      <w:r>
-        <w:rPr>
-          <w:lang w:val="en-GB"/>
-        </w:rPr>
-        <w:t xml:space="preserve">To delete a MyMod, open it and hit </w:t>
+        <w:t xml:space="preserve">your new </w:t>
+      </w:r>
+      <w:r>
+        <w:rPr>
+          <w:i/>
+          <w:lang w:val="en-GB"/>
+        </w:rPr>
+        <w:t>MyMod</w:t>
+      </w:r>
+      <w:r>
+        <w:rPr>
+          <w:lang w:val="en-GB"/>
+        </w:rPr>
+        <w:t xml:space="preserve"> will be created and opened.</w:t>
+      </w:r>
+    </w:p>
+    <w:p>
+      <w:pPr>
+        <w:rPr>
+          <w:lang w:val="en-GB"/>
+        </w:rPr>
+      </w:pPr>
+      <w:r>
+        <w:rPr>
+          <w:lang w:val="en-GB"/>
+        </w:rPr>
+        <w:t xml:space="preserve">To delete a </w:t>
+      </w:r>
+      <w:r>
+        <w:rPr>
+          <w:i/>
+          <w:lang w:val="en-GB"/>
+        </w:rPr>
+        <w:t>MyMod</w:t>
+      </w:r>
+      <w:r>
+        <w:rPr>
+          <w:lang w:val="en-GB"/>
+        </w:rPr>
+        <w:t xml:space="preserve">, open it and hit </w:t>
+      </w:r>
+      <w:r>
+        <w:rPr>
+          <w:lang w:val="en-GB"/>
+        </w:rPr>
+        <w:t>“</w:t>
       </w:r>
       <w:r>
         <w:rPr>
@@ -2211,6 +2535,14 @@
           <w:i/>
           <w:lang w:val="en-GB"/>
         </w:rPr>
+        <w:t>”</w:t>
+      </w:r>
+      <w:r>
+        <w:rPr>
+          <w:b/>
+          <w:i/>
+          <w:lang w:val="en-GB"/>
+        </w:rPr>
         <w:t xml:space="preserve">. </w:t>
       </w:r>
       <w:r>
@@ -2234,6 +2566,12 @@
       </w:r>
       <w:r>
         <w:rPr>
+          <w:lang w:val="en-GB"/>
+        </w:rPr>
+        <w:t>“</w:t>
+      </w:r>
+      <w:r>
+        <w:rPr>
           <w:b/>
           <w:i/>
           <w:lang w:val="en-GB"/>
@@ -2250,6 +2588,14 @@
       </w:r>
       <w:r>
         <w:rPr>
+          <w:b/>
+          <w:i/>
+          <w:lang w:val="en-GB"/>
+        </w:rPr>
+        <w:t>”</w:t>
+      </w:r>
+      <w:r>
+        <w:rPr>
           <w:lang w:val="en-GB"/>
         </w:rPr>
         <w:t xml:space="preserve"> and the PackFile will automatically be copied to the /data folder of the game, ready to test. If you make any change in the mod, you’ll need to hit install again to update the /data copy of the mod.</w:t>
@@ -2269,6 +2615,12 @@
       </w:r>
       <w:r>
         <w:rPr>
+          <w:lang w:val="en-GB"/>
+        </w:rPr>
+        <w:t>“</w:t>
+      </w:r>
+      <w:r>
+        <w:rPr>
           <w:b/>
           <w:i/>
           <w:lang w:val="en-GB"/>
@@ -2293,6 +2645,14 @@
       </w:r>
       <w:r>
         <w:rPr>
+          <w:b/>
+          <w:i/>
+          <w:lang w:val="en-GB"/>
+        </w:rPr>
+        <w:t>”</w:t>
+      </w:r>
+      <w:r>
+        <w:rPr>
           <w:lang w:val="en-GB"/>
         </w:rPr>
         <w:t>. This will remove your mod from the data folder.</w:t>
@@ -2308,11 +2668,25 @@
         <w:rPr>
           <w:lang w:val="en-GB"/>
         </w:rPr>
-        <w:t xml:space="preserve">Keep in mind that, to execute those last two commands, you need to have your MyMod open. Under them you’ll find the list of </w:t>
+        <w:t xml:space="preserve">Keep in mind that, to execute those last two commands, you need to have your </w:t>
+      </w:r>
+      <w:r>
+        <w:rPr>
+          <w:i/>
+          <w:lang w:val="en-GB"/>
+        </w:rPr>
+        <w:t>MyMod</w:t>
+      </w:r>
+      <w:r>
+        <w:rPr>
+          <w:lang w:val="en-GB"/>
+        </w:rPr>
+        <w:t xml:space="preserve"> open. Under them you’ll find the list of </w:t>
       </w:r>
       <w:proofErr w:type="spellStart"/>
       <w:r>
         <w:rPr>
+          <w:i/>
           <w:lang w:val="en-GB"/>
         </w:rPr>
         <w:t>MyMods</w:t>
@@ -2322,31 +2696,42 @@
         <w:rPr>
           <w:lang w:val="en-GB"/>
         </w:rPr>
-        <w:t xml:space="preserve"> you’ve created, separated by game. Only MyMod PackFiles opened from these submenus or created </w:t>
-      </w:r>
-      <w:proofErr w:type="gramStart"/>
-      <w:r>
-        <w:rPr>
-          <w:lang w:val="en-GB"/>
-        </w:rPr>
-        <w:t xml:space="preserve">using  </w:t>
-      </w:r>
-      <w:r>
-        <w:rPr>
-          <w:b/>
+        <w:t xml:space="preserve"> you’ve created, separated by game. Only </w:t>
+      </w:r>
+      <w:r>
+        <w:rPr>
           <w:i/>
           <w:lang w:val="en-GB"/>
         </w:rPr>
         <w:t>MyMod</w:t>
       </w:r>
-      <w:proofErr w:type="gramEnd"/>
-      <w:r>
-        <w:rPr>
-          <w:b/>
-          <w:i/>
-          <w:lang w:val="en-GB"/>
-        </w:rPr>
-        <w:t>/New MyMod</w:t>
+      <w:r>
+        <w:rPr>
+          <w:lang w:val="en-GB"/>
+        </w:rPr>
+        <w:t xml:space="preserve"> PackFiles opened from these submenus or created using </w:t>
+      </w:r>
+      <w:r>
+        <w:rPr>
+          <w:lang w:val="en-GB"/>
+        </w:rPr>
+        <w:t>“</w:t>
+      </w:r>
+      <w:r>
+        <w:rPr>
+          <w:b/>
+          <w:i/>
+          <w:lang w:val="en-GB"/>
+        </w:rPr>
+        <w:t>MyMod/New MyMod</w:t>
+      </w:r>
+      <w:r>
+        <w:rPr>
+          <w:b/>
+          <w:i/>
+          <w:lang w:val="en-GB"/>
+        </w:rPr>
+        <w:t>”</w:t>
       </w:r>
       <w:r>
         <w:rPr>
@@ -2371,9 +2756,17 @@
       <w:proofErr w:type="spellStart"/>
       <w:r>
         <w:rPr>
-          <w:lang w:val="en-GB"/>
-        </w:rPr>
-        <w:t>MyMods</w:t>
+          <w:i/>
+          <w:lang w:val="en-GB"/>
+        </w:rPr>
+        <w:t>MyMod</w:t>
+      </w:r>
+      <w:r>
+        <w:rPr>
+          <w:i/>
+          <w:lang w:val="en-GB"/>
+        </w:rPr>
+        <w:t>s</w:t>
       </w:r>
       <w:proofErr w:type="spellEnd"/>
       <w:r>
@@ -2687,7 +3080,39 @@
         <w:rPr>
           <w:lang w:val="en-GB"/>
         </w:rPr>
-        <w:t xml:space="preserve">” your tables from data that’s the same as the one present in the game. For example, if you have a table where all rows but one are exactly the same as the ones in vanilla tables and another table that’s a 1:1 copy of a vanilla table without changes, RPFM remove all the rows but the one you changed from the first table, and it’ll remove the second table. This is meant to </w:t>
+        <w:t>” your tables from data that’s the same as the one present in the game.</w:t>
+      </w:r>
+      <w:r>
+        <w:rPr>
+          <w:lang w:val="en-GB"/>
+        </w:rPr>
+        <w:t xml:space="preserve"> It also does the same for Loc PackedFiles,</w:t>
+      </w:r>
+      <w:r>
+        <w:rPr>
+          <w:lang w:val="en-GB"/>
+        </w:rPr>
+        <w:t xml:space="preserve"> if you have the game’s language set to “English”.</w:t>
+      </w:r>
+      <w:r>
+        <w:rPr>
+          <w:lang w:val="en-GB"/>
+        </w:rPr>
+        <w:t xml:space="preserve"> For example, if you have a table where all rows but one </w:t>
+      </w:r>
+      <w:proofErr w:type="gramStart"/>
+      <w:r>
+        <w:rPr>
+          <w:lang w:val="en-GB"/>
+        </w:rPr>
+        <w:t>are</w:t>
+      </w:r>
+      <w:proofErr w:type="gramEnd"/>
+      <w:r>
+        <w:rPr>
+          <w:lang w:val="en-GB"/>
+        </w:rPr>
+        <w:t xml:space="preserve"> exactly the same as the ones in vanilla tables and another table that’s a 1:1 copy of a vanilla table without changes, RPFM remove all the rows but the one you changed from the first table, and it’ll remove the second table. This is meant to </w:t>
       </w:r>
       <w:r>
         <w:rPr>
@@ -2702,19 +3127,6 @@
           <w:lang w:val="en-GB"/>
         </w:rPr>
         <w:t>, and to reduce the size of the PackFile.</w:t>
-      </w:r>
-    </w:p>
-    <w:p>
-      <w:pPr>
-        <w:rPr>
-          <w:lang w:val="en-GB"/>
-        </w:rPr>
-      </w:pPr>
-      <w:r>
-        <w:rPr>
-          <w:lang w:val="en-GB"/>
-        </w:rPr>
-        <w:t>This optimization is going to be expanded in the future to Loc PackedFiles and other “useless” files, but for now it only affects DB Tables.</w:t>
       </w:r>
     </w:p>
     <w:p>
@@ -3208,10 +3620,10 @@
         </w:rPr>
         <w:lastRenderedPageBreak/>
         <w:drawing>
-          <wp:inline distT="0" distB="0" distL="0" distR="0" wp14:anchorId="30D57C98" wp14:editId="02589348">
-            <wp:extent cx="2752725" cy="1609725"/>
+          <wp:inline distT="0" distB="0" distL="0" distR="0" wp14:anchorId="636EAE4D" wp14:editId="11ECB03C">
+            <wp:extent cx="2752725" cy="1571625"/>
             <wp:effectExtent l="0" t="0" r="9525" b="9525"/>
-            <wp:docPr id="7" name="Imagen 7"/>
+            <wp:docPr id="19" name="Imagen 19"/>
             <wp:cNvGraphicFramePr>
               <a:graphicFrameLocks xmlns:a="http://schemas.openxmlformats.org/drawingml/2006/main" noChangeAspect="1"/>
             </wp:cNvGraphicFramePr>
@@ -3231,7 +3643,7 @@
                   <pic:spPr>
                     <a:xfrm>
                       <a:off x="0" y="0"/>
-                      <a:ext cx="2752725" cy="1609725"/>
+                      <a:ext cx="2752725" cy="1571625"/>
                     </a:xfrm>
                     <a:prstGeom prst="rect">
                       <a:avLst/>
@@ -3950,23 +4362,7 @@
           <w:i/>
           <w:lang w:val="en-GB"/>
         </w:rPr>
-        <w:t xml:space="preserve">Open </w:t>
-      </w:r>
-      <w:r>
-        <w:rPr>
-          <w:b/>
-          <w:i/>
-          <w:lang w:val="en-GB"/>
-        </w:rPr>
-        <w:t>Dependency Manager</w:t>
-      </w:r>
-      <w:r>
-        <w:rPr>
-          <w:b/>
-          <w:i/>
-          <w:lang w:val="en-GB"/>
-        </w:rPr>
-        <w:t xml:space="preserve">: </w:t>
+        <w:t xml:space="preserve">Open Dependency Manager: </w:t>
       </w:r>
       <w:r>
         <w:rPr>
@@ -3978,13 +4374,7 @@
         <w:rPr>
           <w:lang w:val="en-GB"/>
         </w:rPr>
-        <w:t xml:space="preserve">open </w:t>
-      </w:r>
-      <w:r>
-        <w:rPr>
-          <w:lang w:val="en-GB"/>
-        </w:rPr>
-        <w:t xml:space="preserve">the list of </w:t>
+        <w:t xml:space="preserve">open the list of </w:t>
       </w:r>
       <w:r>
         <w:rPr>
@@ -4084,35 +4474,13 @@
           <w:i/>
           <w:lang w:val="en-GB"/>
         </w:rPr>
-        <w:t>Rename</w:t>
-      </w:r>
-      <w:r>
-        <w:rPr>
-          <w:b/>
-          <w:i/>
-          <w:lang w:val="en-GB"/>
-        </w:rPr>
-        <w:t xml:space="preserve"> …/Rename Current</w:t>
-      </w:r>
-      <w:r>
-        <w:rPr>
-          <w:b/>
-          <w:i/>
-          <w:lang w:val="en-GB"/>
-        </w:rPr>
-        <w:t xml:space="preserve">: </w:t>
-      </w:r>
-      <w:r>
-        <w:rPr>
-          <w:lang w:val="en-GB"/>
-        </w:rPr>
-        <w:t xml:space="preserve">Allows you to </w:t>
-      </w:r>
-      <w:r>
-        <w:rPr>
-          <w:lang w:val="en-GB"/>
-        </w:rPr>
-        <w:t>rename whatever is selected, except the PackFile.</w:t>
+        <w:t xml:space="preserve">Open…/Open in Multi-View: </w:t>
+      </w:r>
+      <w:r>
+        <w:rPr>
+          <w:lang w:val="en-GB"/>
+        </w:rPr>
+        <w:t>Allows you to open a PackFile in a “secondary view”, so you can have up to two PackedFiles open side-by-side.</w:t>
       </w:r>
     </w:p>
     <w:p>
@@ -4134,23 +4502,7 @@
           <w:i/>
           <w:lang w:val="en-GB"/>
         </w:rPr>
-        <w:t>Rename …/</w:t>
-      </w:r>
-      <w:r>
-        <w:rPr>
-          <w:b/>
-          <w:i/>
-          <w:lang w:val="en-GB"/>
-        </w:rPr>
-        <w:t>Apply Prefix to Selected</w:t>
-      </w:r>
-      <w:r>
-        <w:rPr>
-          <w:b/>
-          <w:i/>
-          <w:lang w:val="en-GB"/>
-        </w:rPr>
-        <w:t xml:space="preserve">: </w:t>
+        <w:t xml:space="preserve">Rename …/Rename Current: </w:t>
       </w:r>
       <w:r>
         <w:rPr>
@@ -4162,13 +4514,7 @@
         <w:rPr>
           <w:lang w:val="en-GB"/>
         </w:rPr>
-        <w:t>apply a prefix to every file inside the selected folder</w:t>
-      </w:r>
-      <w:r>
-        <w:rPr>
-          <w:lang w:val="en-GB"/>
-        </w:rPr>
-        <w:t>.</w:t>
+        <w:t>rename whatever is selected, except the PackFile.</w:t>
       </w:r>
     </w:p>
     <w:p>
@@ -4190,47 +4536,19 @@
           <w:i/>
           <w:lang w:val="en-GB"/>
         </w:rPr>
-        <w:t xml:space="preserve">Rename …/Apply Prefix to </w:t>
-      </w:r>
-      <w:r>
-        <w:rPr>
-          <w:b/>
-          <w:i/>
-          <w:lang w:val="en-GB"/>
-        </w:rPr>
-        <w:t>All</w:t>
-      </w:r>
-      <w:r>
-        <w:rPr>
-          <w:b/>
-          <w:i/>
-          <w:lang w:val="en-GB"/>
-        </w:rPr>
-        <w:t xml:space="preserve">: </w:t>
-      </w:r>
-      <w:r>
-        <w:rPr>
-          <w:lang w:val="en-GB"/>
-        </w:rPr>
-        <w:t xml:space="preserve">Allows you to apply a prefix to every file </w:t>
-      </w:r>
-      <w:r>
-        <w:rPr>
-          <w:lang w:val="en-GB"/>
-        </w:rPr>
-        <w:t>in</w:t>
-      </w:r>
-      <w:r>
-        <w:rPr>
-          <w:lang w:val="en-GB"/>
-        </w:rPr>
-        <w:t xml:space="preserve"> the </w:t>
-      </w:r>
-      <w:r>
-        <w:rPr>
-          <w:lang w:val="en-GB"/>
-        </w:rPr>
-        <w:t>PackFile.</w:t>
+        <w:t xml:space="preserve">Rename …/Apply Prefix to Selected: </w:t>
+      </w:r>
+      <w:r>
+        <w:rPr>
+          <w:lang w:val="en-GB"/>
+        </w:rPr>
+        <w:t xml:space="preserve">Allows you to </w:t>
+      </w:r>
+      <w:r>
+        <w:rPr>
+          <w:lang w:val="en-GB"/>
+        </w:rPr>
+        <w:t>apply a prefix to every file inside the selected folder.</w:t>
       </w:r>
     </w:p>
     <w:p>
@@ -4252,13 +4570,13 @@
           <w:i/>
           <w:lang w:val="en-GB"/>
         </w:rPr>
-        <w:t xml:space="preserve">Delete: </w:t>
-      </w:r>
-      <w:r>
-        <w:rPr>
-          <w:lang w:val="en-GB"/>
-        </w:rPr>
-        <w:t>Allows you to delete whatever is selected. If the PackFile is selected, it removes every file from it.</w:t>
+        <w:t xml:space="preserve">Rename …/Apply Prefix to All: </w:t>
+      </w:r>
+      <w:r>
+        <w:rPr>
+          <w:lang w:val="en-GB"/>
+        </w:rPr>
+        <w:t>Allows you to apply a prefix to every file in the PackFile.</w:t>
       </w:r>
     </w:p>
     <w:p>
@@ -4280,19 +4598,13 @@
           <w:i/>
           <w:lang w:val="en-GB"/>
         </w:rPr>
-        <w:t xml:space="preserve">Extract: </w:t>
-      </w:r>
-      <w:r>
-        <w:rPr>
-          <w:lang w:val="en-GB"/>
-        </w:rPr>
-        <w:t xml:space="preserve">Allows you to </w:t>
-      </w:r>
-      <w:r>
-        <w:rPr>
-          <w:lang w:val="en-GB"/>
-        </w:rPr>
-        <w:t>extract whatever is selected out of the PackFile.</w:t>
+        <w:t xml:space="preserve">Delete: </w:t>
+      </w:r>
+      <w:r>
+        <w:rPr>
+          <w:lang w:val="en-GB"/>
+        </w:rPr>
+        <w:t>Allows you to delete whatever is selected. If the PackFile is selected, it removes every file from it.</w:t>
       </w:r>
     </w:p>
     <w:p>
@@ -4314,6 +4626,41 @@
           <w:i/>
           <w:lang w:val="en-GB"/>
         </w:rPr>
+        <w:t xml:space="preserve">Extract: </w:t>
+      </w:r>
+      <w:r>
+        <w:rPr>
+          <w:lang w:val="en-GB"/>
+        </w:rPr>
+        <w:t xml:space="preserve">Allows you to </w:t>
+      </w:r>
+      <w:r>
+        <w:rPr>
+          <w:lang w:val="en-GB"/>
+        </w:rPr>
+        <w:t>extract whatever is selected out of the PackFile.</w:t>
+      </w:r>
+    </w:p>
+    <w:p>
+      <w:pPr>
+        <w:pStyle w:val="Prrafodelista"/>
+        <w:numPr>
+          <w:ilvl w:val="0"/>
+          <w:numId w:val="2"/>
+        </w:numPr>
+        <w:rPr>
+          <w:b/>
+          <w:i/>
+          <w:lang w:val="en-GB"/>
+        </w:rPr>
+      </w:pPr>
+      <w:r>
+        <w:rPr>
+          <w:b/>
+          <w:i/>
+          <w:lang w:val="en-GB"/>
+        </w:rPr>
+        <w:lastRenderedPageBreak/>
         <w:t xml:space="preserve">Global Search: </w:t>
       </w:r>
       <w:r>
@@ -4333,7 +4680,6 @@
         <w:rPr>
           <w:lang w:val="en-GB"/>
         </w:rPr>
-        <w:lastRenderedPageBreak/>
         <w:t>Additionally, with the shortcuts “</w:t>
       </w:r>
       <w:r>
@@ -4462,6 +4808,14 @@
       </w:r>
       <w:r>
         <w:rPr>
+          <w:b/>
+          <w:i/>
+          <w:lang w:val="en-GB"/>
+        </w:rPr>
+        <w:t>/Dark Green</w:t>
+      </w:r>
+      <w:r>
+        <w:rPr>
           <w:lang w:val="en-GB"/>
         </w:rPr>
         <w:t>: added file.</w:t>
@@ -4488,6 +4842,14 @@
       </w:r>
       <w:r>
         <w:rPr>
+          <w:b/>
+          <w:i/>
+          <w:lang w:val="en-GB"/>
+        </w:rPr>
+        <w:t>/Dark Yellow</w:t>
+      </w:r>
+      <w:r>
+        <w:rPr>
           <w:lang w:val="en-GB"/>
         </w:rPr>
         <w:t>: modified file.</w:t>
@@ -4511,6 +4873,14 @@
           <w:lang w:val="en-GB"/>
         </w:rPr>
         <w:t>Magenta</w:t>
+      </w:r>
+      <w:r>
+        <w:rPr>
+          <w:b/>
+          <w:i/>
+          <w:lang w:val="en-GB"/>
+        </w:rPr>
+        <w:t>/Dark Magenta</w:t>
       </w:r>
       <w:r>
         <w:rPr>
@@ -4746,7 +5116,19 @@
         <w:rPr>
           <w:lang w:val="en-GB"/>
         </w:rPr>
-        <w:t>llows you to perform a simple search across every DB Table or Loc PackedFile inside your PackFile, providing you with a filterable list of results</w:t>
+        <w:t>llows you to perform a simple search</w:t>
+      </w:r>
+      <w:r>
+        <w:rPr>
+          <w:lang w:val="en-GB"/>
+        </w:rPr>
+        <w:t xml:space="preserve"> (accepts Regex)</w:t>
+      </w:r>
+      <w:r>
+        <w:rPr>
+          <w:lang w:val="en-GB"/>
+        </w:rPr>
+        <w:t xml:space="preserve"> across every DB Table or Loc PackedFile inside your PackFile, providing you with a filterable list of results</w:t>
       </w:r>
       <w:r>
         <w:rPr>
@@ -4794,21 +5176,21 @@
         <w:rPr>
           <w:lang w:val="en-GB"/>
         </w:rPr>
-        <w:t xml:space="preserve">The matches </w:t>
-      </w:r>
-      <w:proofErr w:type="gramStart"/>
-      <w:r>
-        <w:rPr>
-          <w:lang w:val="en-GB"/>
-        </w:rPr>
-        <w:t>lists</w:t>
-      </w:r>
-      <w:proofErr w:type="gramEnd"/>
-      <w:r>
-        <w:rPr>
-          <w:lang w:val="en-GB"/>
-        </w:rPr>
-        <w:t xml:space="preserve"> on the right of the screen shows every match for your search in </w:t>
+        <w:t xml:space="preserve">The </w:t>
+      </w:r>
+      <w:r>
+        <w:rPr>
+          <w:b/>
+          <w:i/>
+          <w:lang w:val="en-GB"/>
+        </w:rPr>
+        <w:t>“Matches”</w:t>
+      </w:r>
+      <w:r>
+        <w:rPr>
+          <w:lang w:val="en-GB"/>
+        </w:rPr>
+        <w:t xml:space="preserve"> lists on the right of the screen shows every match for your search in </w:t>
       </w:r>
       <w:r>
         <w:rPr>
@@ -4912,19 +5294,29 @@
         </w:rPr>
         <w:t xml:space="preserve"> </w:t>
       </w:r>
-      <w:proofErr w:type="gramStart"/>
-      <w:r>
-        <w:rPr>
-          <w:lang w:val="en-GB"/>
-        </w:rPr>
-        <w:t>amount</w:t>
-      </w:r>
-      <w:proofErr w:type="gramEnd"/>
-      <w:r>
-        <w:rPr>
-          <w:lang w:val="en-GB"/>
-        </w:rPr>
-        <w:t xml:space="preserve"> of tables and a brutal amount of matches will cause RPFM to hang a second after each edit.</w:t>
+      <w:r>
+        <w:rPr>
+          <w:lang w:val="en-GB"/>
+        </w:rPr>
+        <w:t>number</w:t>
+      </w:r>
+      <w:r>
+        <w:rPr>
+          <w:lang w:val="en-GB"/>
+        </w:rPr>
+        <w:t xml:space="preserve"> of tables and a brutal </w:t>
+      </w:r>
+      <w:r>
+        <w:rPr>
+          <w:lang w:val="en-GB"/>
+        </w:rPr>
+        <w:t>number</w:t>
+      </w:r>
+      <w:r>
+        <w:rPr>
+          <w:lang w:val="en-GB"/>
+        </w:rPr>
+        <w:t xml:space="preserve"> of matches will cause RPFM to hang a second after each edit.</w:t>
       </w:r>
     </w:p>
     <w:p>
@@ -4979,10 +5371,10 @@
           <w:noProof/>
         </w:rPr>
         <w:drawing>
-          <wp:inline distT="0" distB="0" distL="0" distR="0" wp14:anchorId="7B402818" wp14:editId="4FD66AD7">
+          <wp:inline distT="0" distB="0" distL="0" distR="0" wp14:anchorId="729118C8" wp14:editId="5192F396">
             <wp:extent cx="5400040" cy="2117090"/>
             <wp:effectExtent l="0" t="0" r="0" b="0"/>
-            <wp:docPr id="30" name="Imagen 30"/>
+            <wp:docPr id="22" name="Imagen 22"/>
             <wp:cNvGraphicFramePr>
               <a:graphicFrameLocks xmlns:a="http://schemas.openxmlformats.org/drawingml/2006/main" noChangeAspect="1"/>
             </wp:cNvGraphicFramePr>
@@ -5021,6 +5413,13 @@
           <w:lang w:val="en-GB"/>
         </w:rPr>
       </w:pPr>
+    </w:p>
+    <w:p>
+      <w:pPr>
+        <w:rPr>
+          <w:lang w:val="en-GB"/>
+        </w:rPr>
+      </w:pPr>
       <w:r>
         <w:rPr>
           <w:lang w:val="en-GB"/>
@@ -5045,7 +5444,19 @@
         <w:rPr>
           <w:lang w:val="en-GB"/>
         </w:rPr>
-        <w:t>This is how a DB Table shows up in RPFM. First, if you hover over any column that references another table, or has a “</w:t>
+        <w:t>This is how a DB Table shows up in RPFM. First, if you hover over</w:t>
+      </w:r>
+      <w:r>
+        <w:rPr>
+          <w:lang w:val="en-GB"/>
+        </w:rPr>
+        <w:t xml:space="preserve"> the header of</w:t>
+      </w:r>
+      <w:r>
+        <w:rPr>
+          <w:lang w:val="en-GB"/>
+        </w:rPr>
+        <w:t xml:space="preserve"> any column that references another table, or has a “</w:t>
       </w:r>
       <w:r>
         <w:rPr>
@@ -5058,7 +5469,13 @@
         <w:rPr>
           <w:lang w:val="en-GB"/>
         </w:rPr>
-        <w:t xml:space="preserve">” in the schema, you can see in the tooltip to what that column references. </w:t>
+        <w:t>” in the schema, you can see in the tooltip to what that column references.</w:t>
+      </w:r>
+      <w:r>
+        <w:rPr>
+          <w:lang w:val="en-GB"/>
+        </w:rPr>
+        <w:t xml:space="preserve"> All columns are also movable, so you can arrange them however you want.</w:t>
       </w:r>
     </w:p>
     <w:p>
@@ -5258,7 +5675,164 @@
         <w:rPr>
           <w:lang w:val="en-GB"/>
         </w:rPr>
-        <w:t>Also, the last filter used before opening another file is saved, so if you reopen a table, the last filter will be automatically re-applied.</w:t>
+        <w:t xml:space="preserve">One </w:t>
+      </w:r>
+      <w:r>
+        <w:rPr>
+          <w:lang w:val="en-GB"/>
+        </w:rPr>
+        <w:t xml:space="preserve">last thing to consider is that the </w:t>
+      </w:r>
+      <w:r>
+        <w:rPr>
+          <w:i/>
+          <w:lang w:val="en-GB"/>
+        </w:rPr>
+        <w:t>“Filter”</w:t>
+      </w:r>
+      <w:r>
+        <w:rPr>
+          <w:lang w:val="en-GB"/>
+        </w:rPr>
+        <w:t xml:space="preserve"> settings you use on a table, along with the </w:t>
+      </w:r>
+      <w:r>
+        <w:rPr>
+          <w:i/>
+          <w:lang w:val="en-GB"/>
+        </w:rPr>
+        <w:t>“</w:t>
+      </w:r>
+      <w:proofErr w:type="spellStart"/>
+      <w:r>
+        <w:rPr>
+          <w:i/>
+          <w:lang w:val="en-GB"/>
+        </w:rPr>
+        <w:t>Search&amp;Replace</w:t>
+      </w:r>
+      <w:proofErr w:type="spellEnd"/>
+      <w:r>
+        <w:rPr>
+          <w:i/>
+          <w:lang w:val="en-GB"/>
+        </w:rPr>
+        <w:t>”</w:t>
+      </w:r>
+      <w:r>
+        <w:rPr>
+          <w:lang w:val="en-GB"/>
+        </w:rPr>
+        <w:t xml:space="preserve"> settings (and the </w:t>
+      </w:r>
+      <w:r>
+        <w:rPr>
+          <w:i/>
+          <w:lang w:val="en-GB"/>
+        </w:rPr>
+        <w:t>“Column State”</w:t>
+      </w:r>
+      <w:r>
+        <w:rPr>
+          <w:lang w:val="en-GB"/>
+        </w:rPr>
+        <w:t xml:space="preserve"> if you enabled it in the </w:t>
+      </w:r>
+      <w:r>
+        <w:rPr>
+          <w:i/>
+          <w:lang w:val="en-GB"/>
+        </w:rPr>
+        <w:t>“Preferences”</w:t>
+      </w:r>
+      <w:r>
+        <w:rPr>
+          <w:lang w:val="en-GB"/>
+        </w:rPr>
+        <w:t xml:space="preserve"> dialog) are remembered so, if you close the table and open it again later, it’ll have the </w:t>
+      </w:r>
+      <w:r>
+        <w:rPr>
+          <w:i/>
+          <w:lang w:val="en-GB"/>
+        </w:rPr>
+        <w:t>“Filter”</w:t>
+      </w:r>
+      <w:r>
+        <w:rPr>
+          <w:lang w:val="en-GB"/>
+        </w:rPr>
+        <w:t xml:space="preserve"> and the </w:t>
+      </w:r>
+      <w:r>
+        <w:rPr>
+          <w:i/>
+          <w:lang w:val="en-GB"/>
+        </w:rPr>
+        <w:t>“</w:t>
+      </w:r>
+      <w:proofErr w:type="spellStart"/>
+      <w:r>
+        <w:rPr>
+          <w:i/>
+          <w:lang w:val="en-GB"/>
+        </w:rPr>
+        <w:t>Search&amp;Replace</w:t>
+      </w:r>
+      <w:proofErr w:type="spellEnd"/>
+      <w:r>
+        <w:rPr>
+          <w:i/>
+          <w:lang w:val="en-GB"/>
+        </w:rPr>
+        <w:t>”</w:t>
+      </w:r>
+      <w:r>
+        <w:rPr>
+          <w:i/>
+          <w:lang w:val="en-GB"/>
+        </w:rPr>
+        <w:t xml:space="preserve"> </w:t>
+      </w:r>
+      <w:r>
+        <w:rPr>
+          <w:lang w:val="en-GB"/>
+        </w:rPr>
+        <w:t>panels just like you left them.</w:t>
+      </w:r>
+      <w:r>
+        <w:rPr>
+          <w:lang w:val="en-GB"/>
+        </w:rPr>
+        <w:t xml:space="preserve"> This memory lasts only until the open PackFile changes, but you can configure RPFM to remember it even in that case by enabling </w:t>
+      </w:r>
+      <w:r>
+        <w:rPr>
+          <w:b/>
+          <w:i/>
+          <w:lang w:val="en-GB"/>
+        </w:rPr>
+        <w:t>“Remember Table State Across PackFiles”</w:t>
+      </w:r>
+      <w:r>
+        <w:rPr>
+          <w:lang w:val="en-GB"/>
+        </w:rPr>
+        <w:t xml:space="preserve"> in the </w:t>
+      </w:r>
+      <w:r>
+        <w:rPr>
+          <w:b/>
+          <w:i/>
+          <w:lang w:val="en-GB"/>
+        </w:rPr>
+        <w:t>“Preferences”</w:t>
+      </w:r>
+      <w:r>
+        <w:rPr>
+          <w:lang w:val="en-GB"/>
+        </w:rPr>
+        <w:t xml:space="preserve"> dialog.</w:t>
       </w:r>
     </w:p>
     <w:p>
@@ -5286,10 +5860,10 @@
           <w:noProof/>
         </w:rPr>
         <w:drawing>
-          <wp:inline distT="0" distB="0" distL="0" distR="0" wp14:anchorId="79A7736C" wp14:editId="0628BB40">
-            <wp:extent cx="2743200" cy="2752725"/>
-            <wp:effectExtent l="0" t="0" r="0" b="9525"/>
-            <wp:docPr id="11" name="Imagen 11"/>
+          <wp:inline distT="0" distB="0" distL="0" distR="0" wp14:anchorId="6B51F175" wp14:editId="0A0C880C">
+            <wp:extent cx="2990850" cy="3333750"/>
+            <wp:effectExtent l="0" t="0" r="0" b="0"/>
+            <wp:docPr id="23" name="Imagen 23"/>
             <wp:cNvGraphicFramePr>
               <a:graphicFrameLocks xmlns:a="http://schemas.openxmlformats.org/drawingml/2006/main" noChangeAspect="1"/>
             </wp:cNvGraphicFramePr>
@@ -5309,7 +5883,7 @@
                   <pic:spPr>
                     <a:xfrm>
                       <a:off x="0" y="0"/>
-                      <a:ext cx="2743200" cy="2752725"/>
+                      <a:ext cx="2990850" cy="3333750"/>
                     </a:xfrm>
                     <a:prstGeom prst="rect">
                       <a:avLst/>
@@ -5324,6 +5898,7 @@
       <w:r>
         <w:rPr>
           <w:noProof/>
+          <w:lang w:val="en-GB"/>
         </w:rPr>
         <w:t xml:space="preserve"> </w:t>
       </w:r>
@@ -5462,31 +6037,34 @@
           <w:i/>
           <w:lang w:val="en-GB"/>
         </w:rPr>
-        <w:t xml:space="preserve">Clone: </w:t>
-      </w:r>
-      <w:r>
-        <w:rPr>
-          <w:lang w:val="en-GB"/>
-        </w:rPr>
-        <w:t>Creates a duplicate o</w:t>
-      </w:r>
-      <w:r>
-        <w:rPr>
-          <w:lang w:val="en-GB"/>
-        </w:rPr>
-        <w:t xml:space="preserve">f every row with a selected </w:t>
-      </w:r>
-      <w:r>
-        <w:rPr>
-          <w:lang w:val="en-GB"/>
-        </w:rPr>
-        <w:t>cell and</w:t>
-      </w:r>
-      <w:r>
-        <w:rPr>
-          <w:lang w:val="en-GB"/>
-        </w:rPr>
-        <w:t xml:space="preserve"> inserts the duplicate just below the original row.</w:t>
+        <w:lastRenderedPageBreak/>
+        <w:t xml:space="preserve">Apply…/Apply Maths to Selection: </w:t>
+      </w:r>
+      <w:r>
+        <w:rPr>
+          <w:lang w:val="en-GB"/>
+        </w:rPr>
+        <w:t xml:space="preserve">Allows you to apply a </w:t>
+      </w:r>
+      <w:proofErr w:type="spellStart"/>
+      <w:r>
+        <w:rPr>
+          <w:lang w:val="en-GB"/>
+        </w:rPr>
+        <w:t>math</w:t>
+      </w:r>
+      <w:r>
+        <w:rPr>
+          <w:lang w:val="en-GB"/>
+        </w:rPr>
+        <w:t>emathical</w:t>
+      </w:r>
+      <w:proofErr w:type="spellEnd"/>
+      <w:r>
+        <w:rPr>
+          <w:lang w:val="en-GB"/>
+        </w:rPr>
+        <w:t xml:space="preserve"> operation to the selected cells. Only enabled if all the selected cells are numeric cells.</w:t>
       </w:r>
     </w:p>
     <w:p>
@@ -5508,29 +6086,65 @@
           <w:i/>
           <w:lang w:val="en-GB"/>
         </w:rPr>
-        <w:t>Copy</w:t>
-      </w:r>
-      <w:r>
-        <w:rPr>
-          <w:b/>
-          <w:i/>
-          <w:lang w:val="en-GB"/>
-        </w:rPr>
-        <w:t xml:space="preserve"> …/Copy</w:t>
-      </w:r>
-      <w:r>
-        <w:rPr>
-          <w:b/>
-          <w:i/>
-          <w:lang w:val="en-GB"/>
-        </w:rPr>
-        <w:t xml:space="preserve">: </w:t>
-      </w:r>
-      <w:r>
-        <w:rPr>
-          <w:lang w:val="en-GB"/>
-        </w:rPr>
-        <w:t>It copies whatever is selected to the Clipboard, in a format compatible with Excel, LibreOffice Calc and others.</w:t>
+        <w:t xml:space="preserve">Apply…/Apply </w:t>
+      </w:r>
+      <w:r>
+        <w:rPr>
+          <w:b/>
+          <w:i/>
+          <w:lang w:val="en-GB"/>
+        </w:rPr>
+        <w:t>Prefix</w:t>
+      </w:r>
+      <w:r>
+        <w:rPr>
+          <w:b/>
+          <w:i/>
+          <w:lang w:val="en-GB"/>
+        </w:rPr>
+        <w:t xml:space="preserve"> to Selection: </w:t>
+      </w:r>
+      <w:r>
+        <w:rPr>
+          <w:lang w:val="en-GB"/>
+        </w:rPr>
+        <w:t xml:space="preserve">Allows you to apply a </w:t>
+      </w:r>
+      <w:r>
+        <w:rPr>
+          <w:lang w:val="en-GB"/>
+        </w:rPr>
+        <w:t>prefix</w:t>
+      </w:r>
+      <w:r>
+        <w:rPr>
+          <w:lang w:val="en-GB"/>
+        </w:rPr>
+        <w:t xml:space="preserve"> to the</w:t>
+      </w:r>
+      <w:r>
+        <w:rPr>
+          <w:lang w:val="en-GB"/>
+        </w:rPr>
+        <w:t xml:space="preserve"> text in the</w:t>
+      </w:r>
+      <w:r>
+        <w:rPr>
+          <w:lang w:val="en-GB"/>
+        </w:rPr>
+        <w:t xml:space="preserve"> selected cells. Only enabled if all the selected cells are </w:t>
+      </w:r>
+      <w:r>
+        <w:rPr>
+          <w:lang w:val="en-GB"/>
+        </w:rPr>
+        <w:t>text cells</w:t>
+      </w:r>
+      <w:r>
+        <w:rPr>
+          <w:lang w:val="en-GB"/>
+        </w:rPr>
+        <w:t>.</w:t>
       </w:r>
     </w:p>
     <w:p>
@@ -5552,15 +6166,15 @@
           <w:i/>
           <w:lang w:val="en-GB"/>
         </w:rPr>
-        <w:t>Copy</w:t>
-      </w:r>
-      <w:r>
-        <w:rPr>
-          <w:b/>
-          <w:i/>
-          <w:lang w:val="en-GB"/>
-        </w:rPr>
-        <w:t xml:space="preserve"> …/Copy as LUA Table</w:t>
+        <w:t>Clone</w:t>
+      </w:r>
+      <w:r>
+        <w:rPr>
+          <w:b/>
+          <w:i/>
+          <w:lang w:val="en-GB"/>
+        </w:rPr>
+        <w:t>…/Clone and Insert</w:t>
       </w:r>
       <w:r>
         <w:rPr>
@@ -5574,19 +6188,25 @@
         <w:rPr>
           <w:lang w:val="en-GB"/>
         </w:rPr>
-        <w:t xml:space="preserve">It copies </w:t>
-      </w:r>
-      <w:r>
-        <w:rPr>
-          <w:lang w:val="en-GB"/>
-        </w:rPr>
-        <w:t xml:space="preserve">the entire table as a Lua </w:t>
-      </w:r>
-      <w:r>
-        <w:rPr>
-          <w:lang w:val="en-GB"/>
-        </w:rPr>
-        <w:t>“Map&lt;String, Vector&lt;data&gt;&gt;” if the table has a key field, or as a series of Vectors if it hasn’t, ready to paste it in a script. For scripters.</w:t>
+        <w:t>Creates a duplicate o</w:t>
+      </w:r>
+      <w:r>
+        <w:rPr>
+          <w:lang w:val="en-GB"/>
+        </w:rPr>
+        <w:t xml:space="preserve">f every row with a selected </w:t>
+      </w:r>
+      <w:r>
+        <w:rPr>
+          <w:lang w:val="en-GB"/>
+        </w:rPr>
+        <w:t>cell and</w:t>
+      </w:r>
+      <w:r>
+        <w:rPr>
+          <w:lang w:val="en-GB"/>
+        </w:rPr>
+        <w:t xml:space="preserve"> inserts the duplicate just below the original row.</w:t>
       </w:r>
     </w:p>
     <w:p>
@@ -5608,20 +6228,61 @@
           <w:i/>
           <w:lang w:val="en-GB"/>
         </w:rPr>
-        <w:t xml:space="preserve">Paste…/Paste in Selection: </w:t>
-      </w:r>
-      <w:r>
-        <w:rPr>
-          <w:lang w:val="en-GB"/>
-        </w:rPr>
-        <w:t xml:space="preserve">It tries to paste whatever is in the Clipboard to the selected cells. It does nothing if there are no selected cells, or the clipboard’s contents cannot </w:t>
-      </w:r>
-      <w:r>
-        <w:rPr>
-          <w:lang w:val="en-GB"/>
-        </w:rPr>
-        <w:lastRenderedPageBreak/>
-        <w:t>be pasted into the selected cells without errors. This works by pasting until it ran out of selected cells, or contents to paste.</w:t>
+        <w:t>Clone</w:t>
+      </w:r>
+      <w:r>
+        <w:rPr>
+          <w:b/>
+          <w:i/>
+          <w:lang w:val="en-GB"/>
+        </w:rPr>
+        <w:t xml:space="preserve">…/Clone and </w:t>
+      </w:r>
+      <w:r>
+        <w:rPr>
+          <w:b/>
+          <w:i/>
+          <w:lang w:val="en-GB"/>
+        </w:rPr>
+        <w:t>Append</w:t>
+      </w:r>
+      <w:r>
+        <w:rPr>
+          <w:b/>
+          <w:i/>
+          <w:lang w:val="en-GB"/>
+        </w:rPr>
+        <w:t xml:space="preserve">: </w:t>
+      </w:r>
+      <w:r>
+        <w:rPr>
+          <w:lang w:val="en-GB"/>
+        </w:rPr>
+        <w:t>Creates a duplicate o</w:t>
+      </w:r>
+      <w:r>
+        <w:rPr>
+          <w:lang w:val="en-GB"/>
+        </w:rPr>
+        <w:t xml:space="preserve">f every row with a selected cell and </w:t>
+      </w:r>
+      <w:r>
+        <w:rPr>
+          <w:lang w:val="en-GB"/>
+        </w:rPr>
+        <w:t>appends</w:t>
+      </w:r>
+      <w:r>
+        <w:rPr>
+          <w:lang w:val="en-GB"/>
+        </w:rPr>
+        <w:t xml:space="preserve"> the duplicate</w:t>
+      </w:r>
+      <w:r>
+        <w:rPr>
+          <w:lang w:val="en-GB"/>
+        </w:rPr>
+        <w:t>s at the end of the table.</w:t>
       </w:r>
     </w:p>
     <w:p>
@@ -5643,13 +6304,29 @@
           <w:i/>
           <w:lang w:val="en-GB"/>
         </w:rPr>
-        <w:t xml:space="preserve">Paste…/Paste as New Rows: </w:t>
-      </w:r>
-      <w:r>
-        <w:rPr>
-          <w:lang w:val="en-GB"/>
-        </w:rPr>
-        <w:t>It tries to paste whatever is in the Clipboard as new rows, appended at the end of the table. It doesn’t do anything if the contents of the Clipboard cannot be pasted without errors. In case the contents could be pasted as a “Partial” row, it creates an empty row, and paste what it can paste, leaving the rest of the row empty.</w:t>
+        <w:t>Copy</w:t>
+      </w:r>
+      <w:r>
+        <w:rPr>
+          <w:b/>
+          <w:i/>
+          <w:lang w:val="en-GB"/>
+        </w:rPr>
+        <w:t xml:space="preserve"> …/Copy</w:t>
+      </w:r>
+      <w:r>
+        <w:rPr>
+          <w:b/>
+          <w:i/>
+          <w:lang w:val="en-GB"/>
+        </w:rPr>
+        <w:t xml:space="preserve">: </w:t>
+      </w:r>
+      <w:r>
+        <w:rPr>
+          <w:lang w:val="en-GB"/>
+        </w:rPr>
+        <w:t>It copies whatever is selected to the Clipboard, in a format compatible with Excel, LibreOffice Calc and others.</w:t>
       </w:r>
     </w:p>
     <w:p>
@@ -5671,35 +6348,19 @@
           <w:i/>
           <w:lang w:val="en-GB"/>
         </w:rPr>
-        <w:t xml:space="preserve">Paste…/Paste </w:t>
-      </w:r>
-      <w:r>
-        <w:rPr>
-          <w:b/>
-          <w:i/>
-          <w:lang w:val="en-GB"/>
-        </w:rPr>
-        <w:t>to Fill Selection</w:t>
-      </w:r>
-      <w:r>
-        <w:rPr>
-          <w:b/>
-          <w:i/>
-          <w:lang w:val="en-GB"/>
-        </w:rPr>
-        <w:t xml:space="preserve">: </w:t>
-      </w:r>
-      <w:r>
-        <w:rPr>
-          <w:lang w:val="en-GB"/>
-        </w:rPr>
-        <w:t xml:space="preserve">It tries to paste whatever is in the </w:t>
-      </w:r>
-      <w:r>
-        <w:rPr>
-          <w:lang w:val="en-GB"/>
-        </w:rPr>
-        <w:t>in every selected cell.</w:t>
+        <w:t xml:space="preserve">Copy …/Copy as LUA Table: </w:t>
+      </w:r>
+      <w:r>
+        <w:rPr>
+          <w:lang w:val="en-GB"/>
+        </w:rPr>
+        <w:t xml:space="preserve">It copies the entire table as a Lua </w:t>
+      </w:r>
+      <w:r>
+        <w:rPr>
+          <w:lang w:val="en-GB"/>
+        </w:rPr>
+        <w:t>“Map&lt;String, Vector&lt;data&gt;&gt;” if the table has a key field, or as a series of Vectors if it hasn’t, ready to paste it in a script. For scripters.</w:t>
       </w:r>
     </w:p>
     <w:p>
@@ -5721,29 +6382,13 @@
           <w:i/>
           <w:lang w:val="en-GB"/>
         </w:rPr>
-        <w:t xml:space="preserve">Search: </w:t>
-      </w:r>
-      <w:r>
-        <w:rPr>
-          <w:lang w:val="en-GB"/>
-        </w:rPr>
-        <w:t xml:space="preserve">Open the </w:t>
-      </w:r>
-      <w:proofErr w:type="spellStart"/>
-      <w:r>
-        <w:rPr>
-          <w:b/>
-          <w:i/>
-          <w:lang w:val="en-GB"/>
-        </w:rPr>
-        <w:t>Search&amp;Replace</w:t>
-      </w:r>
-      <w:proofErr w:type="spellEnd"/>
-      <w:r>
-        <w:rPr>
-          <w:lang w:val="en-GB"/>
-        </w:rPr>
-        <w:t xml:space="preserve"> panel, that you can use to search any text pattern you want in the table, and replace it if you want. It works in combination with the filter, so you can even do more precise searches combining them!</w:t>
+        <w:t xml:space="preserve">Paste…/Paste in Selection: </w:t>
+      </w:r>
+      <w:r>
+        <w:rPr>
+          <w:lang w:val="en-GB"/>
+        </w:rPr>
+        <w:t>It tries to paste whatever is in the Clipboard to the selected cells. It does nothing if there are no selected cells, or the clipboard’s contents cannot be pasted into the selected cells without errors. This works by pasting until it ran out of selected cells, or contents to paste.</w:t>
       </w:r>
     </w:p>
     <w:p>
@@ -5765,27 +6410,13 @@
           <w:i/>
           <w:lang w:val="en-GB"/>
         </w:rPr>
-        <w:t xml:space="preserve">Import: </w:t>
-      </w:r>
-      <w:r>
-        <w:rPr>
-          <w:lang w:val="en-GB"/>
-        </w:rPr>
-        <w:t xml:space="preserve">Allows you to import TSV files to the table, overwriting whatever the table currently has. </w:t>
-      </w:r>
-      <w:r>
-        <w:rPr>
-          <w:b/>
-          <w:i/>
-          <w:lang w:val="en-GB"/>
-        </w:rPr>
-        <w:t>IT’S NOT COMPATIBLE WITH PFM TSV FILES</w:t>
-      </w:r>
-      <w:r>
-        <w:rPr>
-          <w:lang w:val="en-GB"/>
-        </w:rPr>
-        <w:t>.</w:t>
+        <w:t xml:space="preserve">Paste…/Paste as New Rows: </w:t>
+      </w:r>
+      <w:r>
+        <w:rPr>
+          <w:lang w:val="en-GB"/>
+        </w:rPr>
+        <w:t>It tries to paste whatever is in the Clipboard as new rows, appended at the end of the table. It doesn’t do anything if the contents of the Clipboard cannot be pasted without errors. In case the contents could be pasted as a “Partial” row, it creates an empty row, and paste what it can paste, leaving the rest of the row empty.</w:t>
       </w:r>
     </w:p>
     <w:p>
@@ -5807,13 +6438,13 @@
           <w:i/>
           <w:lang w:val="en-GB"/>
         </w:rPr>
-        <w:t xml:space="preserve">Export: </w:t>
-      </w:r>
-      <w:r>
-        <w:rPr>
-          <w:lang w:val="en-GB"/>
-        </w:rPr>
-        <w:t>Allows you to export the table as a TSV File, compatible with Excel, Calc….</w:t>
+        <w:t xml:space="preserve">Paste…/Paste to Fill Selection: </w:t>
+      </w:r>
+      <w:r>
+        <w:rPr>
+          <w:lang w:val="en-GB"/>
+        </w:rPr>
+        <w:t>It tries to paste whatever is in the in every selected cell.</w:t>
       </w:r>
     </w:p>
     <w:p>
@@ -5835,13 +6466,43 @@
           <w:i/>
           <w:lang w:val="en-GB"/>
         </w:rPr>
-        <w:t xml:space="preserve">Undo: </w:t>
-      </w:r>
-      <w:r>
-        <w:rPr>
-          <w:lang w:val="en-GB"/>
-        </w:rPr>
-        <w:t>Allows you to undo… almost every action done in the table. Even TSV Imports.</w:t>
+        <w:t xml:space="preserve">Search: </w:t>
+      </w:r>
+      <w:r>
+        <w:rPr>
+          <w:lang w:val="en-GB"/>
+        </w:rPr>
+        <w:t xml:space="preserve">Open the </w:t>
+      </w:r>
+      <w:r>
+        <w:rPr>
+          <w:lang w:val="en-GB"/>
+        </w:rPr>
+        <w:t>“</w:t>
+      </w:r>
+      <w:proofErr w:type="spellStart"/>
+      <w:r>
+        <w:rPr>
+          <w:b/>
+          <w:i/>
+          <w:lang w:val="en-GB"/>
+        </w:rPr>
+        <w:t>Search&amp;Replace</w:t>
+      </w:r>
+      <w:proofErr w:type="spellEnd"/>
+      <w:r>
+        <w:rPr>
+          <w:b/>
+          <w:i/>
+          <w:lang w:val="en-GB"/>
+        </w:rPr>
+        <w:t>”</w:t>
+      </w:r>
+      <w:r>
+        <w:rPr>
+          <w:lang w:val="en-GB"/>
+        </w:rPr>
+        <w:t xml:space="preserve"> panel, that you can use to search any text pattern you want in the table, and replace it if you want. It works in combination with the filter, so you can even do more precise searches combining them!</w:t>
       </w:r>
     </w:p>
     <w:p>
@@ -5852,42 +6513,170 @@
           <w:numId w:val="2"/>
         </w:numPr>
         <w:rPr>
-          <w:lang w:val="en-GB"/>
-        </w:rPr>
-      </w:pPr>
-      <w:r>
-        <w:rPr>
-          <w:b/>
-          <w:i/>
-          <w:lang w:val="en-GB"/>
-        </w:rPr>
-        <w:t>Redo</w:t>
-      </w:r>
-      <w:r>
-        <w:rPr>
-          <w:b/>
-          <w:i/>
-          <w:lang w:val="en-GB"/>
-        </w:rPr>
-        <w:t xml:space="preserve">: </w:t>
-      </w:r>
-      <w:r>
-        <w:rPr>
-          <w:lang w:val="en-GB"/>
-        </w:rPr>
-        <w:t>Allows you to undo</w:t>
-      </w:r>
-      <w:r>
-        <w:rPr>
-          <w:lang w:val="en-GB"/>
-        </w:rPr>
-        <w:t xml:space="preserve"> every undo action. This goes deeper into the rabbit hole</w:t>
-      </w:r>
-      <w:r>
-        <w:rPr>
-          <w:lang w:val="en-GB"/>
-        </w:rPr>
-        <w:t xml:space="preserve">… </w:t>
+          <w:b/>
+          <w:i/>
+          <w:lang w:val="en-GB"/>
+        </w:rPr>
+      </w:pPr>
+      <w:r>
+        <w:rPr>
+          <w:b/>
+          <w:i/>
+          <w:lang w:val="en-GB"/>
+        </w:rPr>
+        <w:t xml:space="preserve">Import: </w:t>
+      </w:r>
+      <w:r>
+        <w:rPr>
+          <w:lang w:val="en-GB"/>
+        </w:rPr>
+        <w:t xml:space="preserve">Allows you to import TSV files to the table, overwriting whatever the table currently has. </w:t>
+      </w:r>
+      <w:r>
+        <w:rPr>
+          <w:b/>
+          <w:i/>
+          <w:lang w:val="en-GB"/>
+        </w:rPr>
+        <w:t>IT’S NOT COMPATIBLE WITH PFM TSV FILES</w:t>
+      </w:r>
+      <w:r>
+        <w:rPr>
+          <w:lang w:val="en-GB"/>
+        </w:rPr>
+        <w:t>.</w:t>
+      </w:r>
+    </w:p>
+    <w:p>
+      <w:pPr>
+        <w:pStyle w:val="Prrafodelista"/>
+        <w:numPr>
+          <w:ilvl w:val="0"/>
+          <w:numId w:val="2"/>
+        </w:numPr>
+        <w:rPr>
+          <w:b/>
+          <w:i/>
+          <w:lang w:val="en-GB"/>
+        </w:rPr>
+      </w:pPr>
+      <w:r>
+        <w:rPr>
+          <w:b/>
+          <w:i/>
+          <w:lang w:val="en-GB"/>
+        </w:rPr>
+        <w:t xml:space="preserve">Export: </w:t>
+      </w:r>
+      <w:r>
+        <w:rPr>
+          <w:lang w:val="en-GB"/>
+        </w:rPr>
+        <w:t>Allows you to export the table as a TSV File, compatible with Excel, Calc….</w:t>
+      </w:r>
+    </w:p>
+    <w:p>
+      <w:pPr>
+        <w:pStyle w:val="Prrafodelista"/>
+        <w:numPr>
+          <w:ilvl w:val="0"/>
+          <w:numId w:val="2"/>
+        </w:numPr>
+        <w:rPr>
+          <w:b/>
+          <w:i/>
+          <w:lang w:val="en-GB"/>
+        </w:rPr>
+      </w:pPr>
+      <w:r>
+        <w:rPr>
+          <w:b/>
+          <w:i/>
+          <w:lang w:val="en-GB"/>
+        </w:rPr>
+        <w:t>Hide/Show…/xxx:</w:t>
+      </w:r>
+      <w:r>
+        <w:rPr>
+          <w:lang w:val="en-GB"/>
+        </w:rPr>
+        <w:t xml:space="preserve"> Allows you to hide/show the columns of the table at will</w:t>
+      </w:r>
+      <w:proofErr w:type="gramStart"/>
+      <w:r>
+        <w:rPr>
+          <w:lang w:val="en-GB"/>
+        </w:rPr>
+        <w:t xml:space="preserve">. </w:t>
+      </w:r>
+      <w:proofErr w:type="gramEnd"/>
+      <w:r>
+        <w:rPr>
+          <w:lang w:val="en-GB"/>
+        </w:rPr>
+        <w:t>If the right setting is enabled in the preferences, this configuration is remembered when changing between tables</w:t>
+      </w:r>
+      <w:bookmarkStart w:id="0" w:name="_GoBack"/>
+      <w:bookmarkEnd w:id="0"/>
+      <w:r>
+        <w:rPr>
+          <w:lang w:val="en-GB"/>
+        </w:rPr>
+        <w:t>.</w:t>
+      </w:r>
+    </w:p>
+    <w:p>
+      <w:pPr>
+        <w:pStyle w:val="Prrafodelista"/>
+        <w:numPr>
+          <w:ilvl w:val="0"/>
+          <w:numId w:val="2"/>
+        </w:numPr>
+        <w:rPr>
+          <w:b/>
+          <w:i/>
+          <w:lang w:val="en-GB"/>
+        </w:rPr>
+      </w:pPr>
+      <w:r>
+        <w:rPr>
+          <w:b/>
+          <w:i/>
+          <w:lang w:val="en-GB"/>
+        </w:rPr>
+        <w:t xml:space="preserve">Undo: </w:t>
+      </w:r>
+      <w:r>
+        <w:rPr>
+          <w:lang w:val="en-GB"/>
+        </w:rPr>
+        <w:t>Allows you to undo… almost every action done in the table. Even TSV Imports.</w:t>
+      </w:r>
+    </w:p>
+    <w:p>
+      <w:pPr>
+        <w:pStyle w:val="Prrafodelista"/>
+        <w:numPr>
+          <w:ilvl w:val="0"/>
+          <w:numId w:val="2"/>
+        </w:numPr>
+        <w:rPr>
+          <w:lang w:val="en-GB"/>
+        </w:rPr>
+      </w:pPr>
+      <w:r>
+        <w:rPr>
+          <w:b/>
+          <w:i/>
+          <w:lang w:val="en-GB"/>
+        </w:rPr>
+        <w:t xml:space="preserve">Redo: </w:t>
+      </w:r>
+      <w:r>
+        <w:rPr>
+          <w:lang w:val="en-GB"/>
+        </w:rPr>
+        <w:t xml:space="preserve">Allows you to undo every undo action. This goes deeper into the rabbit hole… </w:t>
       </w:r>
     </w:p>
     <w:p>
@@ -6036,6 +6825,7 @@
         <w:rPr>
           <w:lang w:val="en-GB"/>
         </w:rPr>
+        <w:lastRenderedPageBreak/>
         <w:t>LOC PackedFiles</w:t>
       </w:r>
     </w:p>
@@ -6126,21 +6916,53 @@
         <w:rPr>
           <w:lang w:val="en-GB"/>
         </w:rPr>
-        <w:t xml:space="preserve"> they work like a… minimal DB Table. The only real differences with tables is that it doesn’t have a “</w:t>
-      </w:r>
-      <w:r>
-        <w:rPr>
-          <w:b/>
-          <w:i/>
-          <w:lang w:val="en-GB"/>
-        </w:rPr>
-        <w:t>Clone</w:t>
-      </w:r>
-      <w:r>
-        <w:rPr>
-          <w:lang w:val="en-GB"/>
-        </w:rPr>
-        <w:t>” action. Other than that, it’s just a little table.</w:t>
+        <w:t xml:space="preserve"> they work like a… minimal DB Table. The only real difference with tables is that it doesn’t have a “</w:t>
+      </w:r>
+      <w:r>
+        <w:rPr>
+          <w:b/>
+          <w:i/>
+          <w:lang w:val="en-GB"/>
+        </w:rPr>
+        <w:t>Apply Maths to Selection</w:t>
+      </w:r>
+      <w:r>
+        <w:rPr>
+          <w:lang w:val="en-GB"/>
+        </w:rPr>
+        <w:t>”</w:t>
+      </w:r>
+      <w:r>
+        <w:rPr>
+          <w:lang w:val="en-GB"/>
+        </w:rPr>
+        <w:t xml:space="preserve"> and</w:t>
+      </w:r>
+      <w:r>
+        <w:rPr>
+          <w:b/>
+          <w:i/>
+          <w:lang w:val="en-GB"/>
+        </w:rPr>
+        <w:t xml:space="preserve"> “Copy to LUA”</w:t>
+      </w:r>
+      <w:r>
+        <w:rPr>
+          <w:lang w:val="en-GB"/>
+        </w:rPr>
+        <w:t xml:space="preserve"> action</w:t>
+      </w:r>
+      <w:r>
+        <w:rPr>
+          <w:lang w:val="en-GB"/>
+        </w:rPr>
+        <w:t>s</w:t>
+      </w:r>
+      <w:r>
+        <w:rPr>
+          <w:lang w:val="en-GB"/>
+        </w:rPr>
+        <w:t>. Other than that, it’s just a little table.</w:t>
       </w:r>
       <w:r>
         <w:rPr>
@@ -6160,7 +6982,6 @@
         <w:rPr>
           <w:lang w:val="en-GB"/>
         </w:rPr>
-        <w:lastRenderedPageBreak/>
         <w:t>Text PackedFiles</w:t>
       </w:r>
     </w:p>
@@ -6372,6 +7193,7 @@
         <w:rPr>
           <w:lang w:val="en-GB"/>
         </w:rPr>
+        <w:lastRenderedPageBreak/>
         <w:t>Rigid Model PackedFiles</w:t>
       </w:r>
     </w:p>
@@ -6470,7 +7292,6 @@
         <w:rPr>
           <w:lang w:val="en-GB"/>
         </w:rPr>
-        <w:lastRenderedPageBreak/>
         <w:t>Image PackedFiles</w:t>
       </w:r>
     </w:p>
@@ -6601,6 +7422,7 @@
         <w:rPr>
           <w:lang w:val="en-GB"/>
         </w:rPr>
+        <w:lastRenderedPageBreak/>
         <w:t>DB Decoder</w:t>
       </w:r>
     </w:p>
@@ -6746,7 +7568,6 @@
         <w:rPr>
           <w:noProof/>
         </w:rPr>
-        <w:lastRenderedPageBreak/>
         <w:drawing>
           <wp:inline distT="0" distB="0" distL="0" distR="0" wp14:anchorId="53EBF987" wp14:editId="71CB2B94">
             <wp:extent cx="4610100" cy="3824039"/>
@@ -6859,7 +7680,14 @@
         <w:rPr>
           <w:lang w:val="en-GB"/>
         </w:rPr>
-        <w:t xml:space="preserve">” version of that data. To make it easier to work with it, both scrolling and selection are synchronised between both </w:t>
+        <w:t xml:space="preserve">” version of that data. To make it easier to work with it, both scrolling and </w:t>
+      </w:r>
+      <w:r>
+        <w:rPr>
+          <w:lang w:val="en-GB"/>
+        </w:rPr>
+        <w:lastRenderedPageBreak/>
+        <w:t xml:space="preserve">selection are synchronised between both </w:t>
       </w:r>
       <w:proofErr w:type="spellStart"/>
       <w:r>
@@ -7040,7 +7868,6 @@
         <w:rPr>
           <w:noProof/>
         </w:rPr>
-        <w:lastRenderedPageBreak/>
         <w:drawing>
           <wp:inline distT="0" distB="0" distL="0" distR="0" wp14:anchorId="313CE699" wp14:editId="02AF8CB1">
             <wp:extent cx="5400040" cy="2479040"/>
@@ -7947,7 +8774,7 @@
   <w:abstractNum w:abstractNumId="3" w15:restartNumberingAfterBreak="0">
     <w:nsid w:val="3CC63A71"/>
     <w:multiLevelType w:val="hybridMultilevel"/>
-    <w:tmpl w:val="37BCA32E"/>
+    <w:tmpl w:val="6F466D02"/>
     <w:lvl w:ilvl="0" w:tplc="0C0A0001">
       <w:start w:val="1"/>
       <w:numFmt w:val="bullet"/>
@@ -8058,6 +8885,118 @@
     </w:lvl>
   </w:abstractNum>
   <w:abstractNum w:abstractNumId="4" w15:restartNumberingAfterBreak="0">
+    <w:nsid w:val="47141BD5"/>
+    <w:multiLevelType w:val="hybridMultilevel"/>
+    <w:tmpl w:val="355207A6"/>
+    <w:lvl w:ilvl="0" w:tplc="AE64C2D6">
+      <w:numFmt w:val="bullet"/>
+      <w:lvlText w:val="-"/>
+      <w:lvlJc w:val="left"/>
+      <w:pPr>
+        <w:ind w:left="720" w:hanging="360"/>
+      </w:pPr>
+      <w:rPr>
+        <w:rFonts w:ascii="Calibri" w:eastAsiaTheme="minorHAnsi" w:hAnsi="Calibri" w:cs="Calibri" w:hint="default"/>
+      </w:rPr>
+    </w:lvl>
+    <w:lvl w:ilvl="1" w:tplc="0C0A0003" w:tentative="1">
+      <w:start w:val="1"/>
+      <w:numFmt w:val="bullet"/>
+      <w:lvlText w:val="o"/>
+      <w:lvlJc w:val="left"/>
+      <w:pPr>
+        <w:ind w:left="1440" w:hanging="360"/>
+      </w:pPr>
+      <w:rPr>
+        <w:rFonts w:ascii="Courier New" w:hAnsi="Courier New" w:cs="Courier New" w:hint="default"/>
+      </w:rPr>
+    </w:lvl>
+    <w:lvl w:ilvl="2" w:tplc="0C0A0005" w:tentative="1">
+      <w:start w:val="1"/>
+      <w:numFmt w:val="bullet"/>
+      <w:lvlText w:val=""/>
+      <w:lvlJc w:val="left"/>
+      <w:pPr>
+        <w:ind w:left="2160" w:hanging="360"/>
+      </w:pPr>
+      <w:rPr>
+        <w:rFonts w:ascii="Wingdings" w:hAnsi="Wingdings" w:hint="default"/>
+      </w:rPr>
+    </w:lvl>
+    <w:lvl w:ilvl="3" w:tplc="0C0A0001" w:tentative="1">
+      <w:start w:val="1"/>
+      <w:numFmt w:val="bullet"/>
+      <w:lvlText w:val=""/>
+      <w:lvlJc w:val="left"/>
+      <w:pPr>
+        <w:ind w:left="2880" w:hanging="360"/>
+      </w:pPr>
+      <w:rPr>
+        <w:rFonts w:ascii="Symbol" w:hAnsi="Symbol" w:hint="default"/>
+      </w:rPr>
+    </w:lvl>
+    <w:lvl w:ilvl="4" w:tplc="0C0A0003" w:tentative="1">
+      <w:start w:val="1"/>
+      <w:numFmt w:val="bullet"/>
+      <w:lvlText w:val="o"/>
+      <w:lvlJc w:val="left"/>
+      <w:pPr>
+        <w:ind w:left="3600" w:hanging="360"/>
+      </w:pPr>
+      <w:rPr>
+        <w:rFonts w:ascii="Courier New" w:hAnsi="Courier New" w:cs="Courier New" w:hint="default"/>
+      </w:rPr>
+    </w:lvl>
+    <w:lvl w:ilvl="5" w:tplc="0C0A0005" w:tentative="1">
+      <w:start w:val="1"/>
+      <w:numFmt w:val="bullet"/>
+      <w:lvlText w:val=""/>
+      <w:lvlJc w:val="left"/>
+      <w:pPr>
+        <w:ind w:left="4320" w:hanging="360"/>
+      </w:pPr>
+      <w:rPr>
+        <w:rFonts w:ascii="Wingdings" w:hAnsi="Wingdings" w:hint="default"/>
+      </w:rPr>
+    </w:lvl>
+    <w:lvl w:ilvl="6" w:tplc="0C0A0001" w:tentative="1">
+      <w:start w:val="1"/>
+      <w:numFmt w:val="bullet"/>
+      <w:lvlText w:val=""/>
+      <w:lvlJc w:val="left"/>
+      <w:pPr>
+        <w:ind w:left="5040" w:hanging="360"/>
+      </w:pPr>
+      <w:rPr>
+        <w:rFonts w:ascii="Symbol" w:hAnsi="Symbol" w:hint="default"/>
+      </w:rPr>
+    </w:lvl>
+    <w:lvl w:ilvl="7" w:tplc="0C0A0003" w:tentative="1">
+      <w:start w:val="1"/>
+      <w:numFmt w:val="bullet"/>
+      <w:lvlText w:val="o"/>
+      <w:lvlJc w:val="left"/>
+      <w:pPr>
+        <w:ind w:left="5760" w:hanging="360"/>
+      </w:pPr>
+      <w:rPr>
+        <w:rFonts w:ascii="Courier New" w:hAnsi="Courier New" w:cs="Courier New" w:hint="default"/>
+      </w:rPr>
+    </w:lvl>
+    <w:lvl w:ilvl="8" w:tplc="0C0A0005" w:tentative="1">
+      <w:start w:val="1"/>
+      <w:numFmt w:val="bullet"/>
+      <w:lvlText w:val=""/>
+      <w:lvlJc w:val="left"/>
+      <w:pPr>
+        <w:ind w:left="6480" w:hanging="360"/>
+      </w:pPr>
+      <w:rPr>
+        <w:rFonts w:ascii="Wingdings" w:hAnsi="Wingdings" w:hint="default"/>
+      </w:rPr>
+    </w:lvl>
+  </w:abstractNum>
+  <w:abstractNum w:abstractNumId="5" w15:restartNumberingAfterBreak="0">
     <w:nsid w:val="53FB15CA"/>
     <w:multiLevelType w:val="hybridMultilevel"/>
     <w:tmpl w:val="12FEF6B0"/>
@@ -8170,7 +9109,7 @@
       </w:rPr>
     </w:lvl>
   </w:abstractNum>
-  <w:abstractNum w:abstractNumId="5" w15:restartNumberingAfterBreak="0">
+  <w:abstractNum w:abstractNumId="6" w15:restartNumberingAfterBreak="0">
     <w:nsid w:val="6ED666AF"/>
     <w:multiLevelType w:val="hybridMultilevel"/>
     <w:tmpl w:val="071409F0"/>
@@ -8284,13 +9223,13 @@
     </w:lvl>
   </w:abstractNum>
   <w:num w:numId="1">
-    <w:abstractNumId w:val="4"/>
+    <w:abstractNumId w:val="5"/>
   </w:num>
   <w:num w:numId="2">
     <w:abstractNumId w:val="3"/>
   </w:num>
   <w:num w:numId="3">
-    <w:abstractNumId w:val="5"/>
+    <w:abstractNumId w:val="6"/>
   </w:num>
   <w:num w:numId="4">
     <w:abstractNumId w:val="1"/>
@@ -8300,6 +9239,9 @@
   </w:num>
   <w:num w:numId="6">
     <w:abstractNumId w:val="0"/>
+  </w:num>
+  <w:num w:numId="7">
+    <w:abstractNumId w:val="4"/>
   </w:num>
 </w:numbering>
 </file>

</xml_diff>

<commit_message>
Added info about reporting crashes to the manual.
</commit_message>
<xml_diff>
--- a/rpfm_manual.docx
+++ b/rpfm_manual.docx
@@ -8388,9 +8388,20 @@
         <w:lastRenderedPageBreak/>
         <w:t>Extra</w:t>
       </w:r>
-    </w:p>
-    <w:p>
-      <w:pPr>
+      <w:r>
+        <w:rPr>
+          <w:lang w:val="en-GB"/>
+        </w:rPr>
+        <w:t>s</w:t>
+      </w:r>
+    </w:p>
+    <w:p>
+      <w:pPr>
+        <w:pStyle w:val="Prrafodelista"/>
+        <w:numPr>
+          <w:ilvl w:val="0"/>
+          <w:numId w:val="8"/>
+        </w:numPr>
         <w:rPr>
           <w:lang w:val="en-GB"/>
         </w:rPr>
@@ -8451,6 +8462,40 @@
       <w:bookmarkStart w:id="0" w:name="_GoBack"/>
       <w:bookmarkEnd w:id="0"/>
     </w:p>
+    <w:p>
+      <w:pPr>
+        <w:pStyle w:val="Prrafodelista"/>
+        <w:numPr>
+          <w:ilvl w:val="0"/>
+          <w:numId w:val="8"/>
+        </w:numPr>
+        <w:rPr>
+          <w:lang w:val="en-GB"/>
+        </w:rPr>
+      </w:pPr>
+      <w:r>
+        <w:rPr>
+          <w:lang w:val="en-GB"/>
+        </w:rPr>
+        <w:t>If RPFM crashes, it’ll generate an error log in his folder called “error-report-</w:t>
+      </w:r>
+      <w:proofErr w:type="spellStart"/>
+      <w:proofErr w:type="gramStart"/>
+      <w:r>
+        <w:rPr>
+          <w:lang w:val="en-GB"/>
+        </w:rPr>
+        <w:t>xxxxxxx.toml</w:t>
+      </w:r>
+      <w:proofErr w:type="spellEnd"/>
+      <w:proofErr w:type="gramEnd"/>
+      <w:r>
+        <w:rPr>
+          <w:lang w:val="en-GB"/>
+        </w:rPr>
+        <w:t>”. That file can help me find the problem, so if you want to help reporting the bug, send me that file too.</w:t>
+      </w:r>
+    </w:p>
     <w:sectPr>
       <w:pgSz w:w="11906" w:h="16838"/>
       <w:pgMar w:top="1417" w:right="1701" w:bottom="1417" w:left="1701" w:header="708" w:footer="708" w:gutter="0"/>
@@ -8689,9 +8734,9 @@
     </w:lvl>
   </w:abstractNum>
   <w:abstractNum w:abstractNumId="2" w15:restartNumberingAfterBreak="0">
-    <w:nsid w:val="3CA2611A"/>
+    <w:nsid w:val="284F0876"/>
     <w:multiLevelType w:val="hybridMultilevel"/>
-    <w:tmpl w:val="A0649AA0"/>
+    <w:tmpl w:val="CE24F322"/>
     <w:lvl w:ilvl="0" w:tplc="0C0A0001">
       <w:start w:val="1"/>
       <w:numFmt w:val="bullet"/>
@@ -8802,6 +8847,119 @@
     </w:lvl>
   </w:abstractNum>
   <w:abstractNum w:abstractNumId="3" w15:restartNumberingAfterBreak="0">
+    <w:nsid w:val="3CA2611A"/>
+    <w:multiLevelType w:val="hybridMultilevel"/>
+    <w:tmpl w:val="A0649AA0"/>
+    <w:lvl w:ilvl="0" w:tplc="0C0A0001">
+      <w:start w:val="1"/>
+      <w:numFmt w:val="bullet"/>
+      <w:lvlText w:val=""/>
+      <w:lvlJc w:val="left"/>
+      <w:pPr>
+        <w:ind w:left="720" w:hanging="360"/>
+      </w:pPr>
+      <w:rPr>
+        <w:rFonts w:ascii="Symbol" w:hAnsi="Symbol" w:hint="default"/>
+      </w:rPr>
+    </w:lvl>
+    <w:lvl w:ilvl="1" w:tplc="0C0A0003" w:tentative="1">
+      <w:start w:val="1"/>
+      <w:numFmt w:val="bullet"/>
+      <w:lvlText w:val="o"/>
+      <w:lvlJc w:val="left"/>
+      <w:pPr>
+        <w:ind w:left="1440" w:hanging="360"/>
+      </w:pPr>
+      <w:rPr>
+        <w:rFonts w:ascii="Courier New" w:hAnsi="Courier New" w:cs="Courier New" w:hint="default"/>
+      </w:rPr>
+    </w:lvl>
+    <w:lvl w:ilvl="2" w:tplc="0C0A0005" w:tentative="1">
+      <w:start w:val="1"/>
+      <w:numFmt w:val="bullet"/>
+      <w:lvlText w:val=""/>
+      <w:lvlJc w:val="left"/>
+      <w:pPr>
+        <w:ind w:left="2160" w:hanging="360"/>
+      </w:pPr>
+      <w:rPr>
+        <w:rFonts w:ascii="Wingdings" w:hAnsi="Wingdings" w:hint="default"/>
+      </w:rPr>
+    </w:lvl>
+    <w:lvl w:ilvl="3" w:tplc="0C0A0001" w:tentative="1">
+      <w:start w:val="1"/>
+      <w:numFmt w:val="bullet"/>
+      <w:lvlText w:val=""/>
+      <w:lvlJc w:val="left"/>
+      <w:pPr>
+        <w:ind w:left="2880" w:hanging="360"/>
+      </w:pPr>
+      <w:rPr>
+        <w:rFonts w:ascii="Symbol" w:hAnsi="Symbol" w:hint="default"/>
+      </w:rPr>
+    </w:lvl>
+    <w:lvl w:ilvl="4" w:tplc="0C0A0003" w:tentative="1">
+      <w:start w:val="1"/>
+      <w:numFmt w:val="bullet"/>
+      <w:lvlText w:val="o"/>
+      <w:lvlJc w:val="left"/>
+      <w:pPr>
+        <w:ind w:left="3600" w:hanging="360"/>
+      </w:pPr>
+      <w:rPr>
+        <w:rFonts w:ascii="Courier New" w:hAnsi="Courier New" w:cs="Courier New" w:hint="default"/>
+      </w:rPr>
+    </w:lvl>
+    <w:lvl w:ilvl="5" w:tplc="0C0A0005" w:tentative="1">
+      <w:start w:val="1"/>
+      <w:numFmt w:val="bullet"/>
+      <w:lvlText w:val=""/>
+      <w:lvlJc w:val="left"/>
+      <w:pPr>
+        <w:ind w:left="4320" w:hanging="360"/>
+      </w:pPr>
+      <w:rPr>
+        <w:rFonts w:ascii="Wingdings" w:hAnsi="Wingdings" w:hint="default"/>
+      </w:rPr>
+    </w:lvl>
+    <w:lvl w:ilvl="6" w:tplc="0C0A0001" w:tentative="1">
+      <w:start w:val="1"/>
+      <w:numFmt w:val="bullet"/>
+      <w:lvlText w:val=""/>
+      <w:lvlJc w:val="left"/>
+      <w:pPr>
+        <w:ind w:left="5040" w:hanging="360"/>
+      </w:pPr>
+      <w:rPr>
+        <w:rFonts w:ascii="Symbol" w:hAnsi="Symbol" w:hint="default"/>
+      </w:rPr>
+    </w:lvl>
+    <w:lvl w:ilvl="7" w:tplc="0C0A0003" w:tentative="1">
+      <w:start w:val="1"/>
+      <w:numFmt w:val="bullet"/>
+      <w:lvlText w:val="o"/>
+      <w:lvlJc w:val="left"/>
+      <w:pPr>
+        <w:ind w:left="5760" w:hanging="360"/>
+      </w:pPr>
+      <w:rPr>
+        <w:rFonts w:ascii="Courier New" w:hAnsi="Courier New" w:cs="Courier New" w:hint="default"/>
+      </w:rPr>
+    </w:lvl>
+    <w:lvl w:ilvl="8" w:tplc="0C0A0005" w:tentative="1">
+      <w:start w:val="1"/>
+      <w:numFmt w:val="bullet"/>
+      <w:lvlText w:val=""/>
+      <w:lvlJc w:val="left"/>
+      <w:pPr>
+        <w:ind w:left="6480" w:hanging="360"/>
+      </w:pPr>
+      <w:rPr>
+        <w:rFonts w:ascii="Wingdings" w:hAnsi="Wingdings" w:hint="default"/>
+      </w:rPr>
+    </w:lvl>
+  </w:abstractNum>
+  <w:abstractNum w:abstractNumId="4" w15:restartNumberingAfterBreak="0">
     <w:nsid w:val="3CC63A71"/>
     <w:multiLevelType w:val="hybridMultilevel"/>
     <w:tmpl w:val="6F466D02"/>
@@ -8914,7 +9072,7 @@
       </w:rPr>
     </w:lvl>
   </w:abstractNum>
-  <w:abstractNum w:abstractNumId="4" w15:restartNumberingAfterBreak="0">
+  <w:abstractNum w:abstractNumId="5" w15:restartNumberingAfterBreak="0">
     <w:nsid w:val="47141BD5"/>
     <w:multiLevelType w:val="hybridMultilevel"/>
     <w:tmpl w:val="355207A6"/>
@@ -9026,7 +9184,7 @@
       </w:rPr>
     </w:lvl>
   </w:abstractNum>
-  <w:abstractNum w:abstractNumId="5" w15:restartNumberingAfterBreak="0">
+  <w:abstractNum w:abstractNumId="6" w15:restartNumberingAfterBreak="0">
     <w:nsid w:val="53FB15CA"/>
     <w:multiLevelType w:val="hybridMultilevel"/>
     <w:tmpl w:val="12FEF6B0"/>
@@ -9139,7 +9297,7 @@
       </w:rPr>
     </w:lvl>
   </w:abstractNum>
-  <w:abstractNum w:abstractNumId="6" w15:restartNumberingAfterBreak="0">
+  <w:abstractNum w:abstractNumId="7" w15:restartNumberingAfterBreak="0">
     <w:nsid w:val="6ED666AF"/>
     <w:multiLevelType w:val="hybridMultilevel"/>
     <w:tmpl w:val="071409F0"/>
@@ -9253,25 +9411,28 @@
     </w:lvl>
   </w:abstractNum>
   <w:num w:numId="1">
-    <w:abstractNumId w:val="5"/>
+    <w:abstractNumId w:val="6"/>
   </w:num>
   <w:num w:numId="2">
-    <w:abstractNumId w:val="3"/>
+    <w:abstractNumId w:val="4"/>
   </w:num>
   <w:num w:numId="3">
-    <w:abstractNumId w:val="6"/>
+    <w:abstractNumId w:val="7"/>
   </w:num>
   <w:num w:numId="4">
     <w:abstractNumId w:val="1"/>
   </w:num>
   <w:num w:numId="5">
-    <w:abstractNumId w:val="2"/>
+    <w:abstractNumId w:val="3"/>
   </w:num>
   <w:num w:numId="6">
     <w:abstractNumId w:val="0"/>
   </w:num>
   <w:num w:numId="7">
-    <w:abstractNumId w:val="4"/>
+    <w:abstractNumId w:val="5"/>
+  </w:num>
+  <w:num w:numId="8">
+    <w:abstractNumId w:val="2"/>
   </w:num>
 </w:numbering>
 </file>

</xml_diff>